<commit_message>
-cambio en el archivo de documentacion
</commit_message>
<xml_diff>
--- a/documentacion/VibeCoding.docx
+++ b/documentacion/VibeCoding.docx
@@ -6106,7 +6106,19 @@
         <w:rPr>
           <w:lang w:val="es-ES"/>
         </w:rPr>
-        <w:t xml:space="preserve"> para la programaci</w:t>
+        <w:t xml:space="preserve"> </w:t>
+      </w:r>
+      <w:r>
+        <w:rPr>
+          <w:lang w:val="es-ES"/>
+        </w:rPr>
+        <w:t xml:space="preserve">básicos </w:t>
+      </w:r>
+      <w:r>
+        <w:rPr>
+          <w:lang w:val="es-ES"/>
+        </w:rPr>
+        <w:t>para la programaci</w:t>
       </w:r>
       <w:r>
         <w:rPr>
@@ -6412,6 +6424,12 @@
         <w:t>prompts</w:t>
       </w:r>
       <w:proofErr w:type="spellEnd"/>
+      <w:r>
+        <w:rPr>
+          <w:lang w:val="es-ES"/>
+        </w:rPr>
+        <w:t xml:space="preserve"> básicos</w:t>
+      </w:r>
       <w:r>
         <w:rPr>
           <w:lang w:val="es-ES"/>
@@ -6782,7 +6800,19 @@
         <w:rPr>
           <w:lang w:val="es-ES"/>
         </w:rPr>
-        <w:t>s, esta herramienta se ha utilizado para generar programas destinados a funcionar con el microcontrolador ESP32, obteniendo buenos resultados.</w:t>
+        <w:t xml:space="preserve">s, esta herramienta se ha utilizado para generar programas </w:t>
+      </w:r>
+      <w:r>
+        <w:rPr>
+          <w:lang w:val="es-ES"/>
+        </w:rPr>
+        <w:t xml:space="preserve">básicos </w:t>
+      </w:r>
+      <w:r>
+        <w:rPr>
+          <w:lang w:val="es-ES"/>
+        </w:rPr>
+        <w:t>destinados a funcionar con el microcontrolador ESP32, obteniendo buenos resultados.</w:t>
       </w:r>
     </w:p>
     <w:p>
@@ -9644,26 +9674,6 @@
 </file>
 
 <file path=customXml/item1.xml><?xml version="1.0" encoding="utf-8"?>
-<p:properties xmlns:p="http://schemas.microsoft.com/office/2006/metadata/properties" xmlns:xsi="http://www.w3.org/2001/XMLSchema-instance" xmlns:pc="http://schemas.microsoft.com/office/infopath/2007/PartnerControls">
-  <documentManagement>
-    <lcf76f155ced4ddcb4097134ff3c332f xmlns="dce2981e-adf9-4f2e-ad60-babb180026d7">
-      <Terms xmlns="http://schemas.microsoft.com/office/infopath/2007/PartnerControls"/>
-    </lcf76f155ced4ddcb4097134ff3c332f>
-    <TaxCatchAll xmlns="6c8b99e3-01bd-4839-8977-bce3d533171f" xsi:nil="true"/>
-  </documentManagement>
-</p:properties>
-</file>
-
-<file path=customXml/item2.xml><?xml version="1.0" encoding="utf-8"?>
-<?mso-contentType ?>
-<FormTemplates xmlns="http://schemas.microsoft.com/sharepoint/v3/contenttype/forms">
-  <Display>DocumentLibraryForm</Display>
-  <Edit>DocumentLibraryForm</Edit>
-  <New>DocumentLibraryForm</New>
-</FormTemplates>
-</file>
-
-<file path=customXml/item3.xml><?xml version="1.0" encoding="utf-8"?>
 <ct:contentTypeSchema xmlns:ct="http://schemas.microsoft.com/office/2006/metadata/contentType" xmlns:ma="http://schemas.microsoft.com/office/2006/metadata/properties/metaAttributes" ct:_="" ma:_="" ma:contentTypeName="Documento" ma:contentTypeID="0x010100AE13481FD3A2004AA890CFE06FFC42E9" ma:contentTypeVersion="11" ma:contentTypeDescription="Crear nuevo documento." ma:contentTypeScope="" ma:versionID="9d7f6f70b911408d401dfeea66d3d8a6">
   <xsd:schema xmlns:xsd="http://www.w3.org/2001/XMLSchema" xmlns:xs="http://www.w3.org/2001/XMLSchema" xmlns:p="http://schemas.microsoft.com/office/2006/metadata/properties" xmlns:ns2="dce2981e-adf9-4f2e-ad60-babb180026d7" xmlns:ns3="6c8b99e3-01bd-4839-8977-bce3d533171f" targetNamespace="http://schemas.microsoft.com/office/2006/metadata/properties" ma:root="true" ma:fieldsID="b0f64070c03cfc1d35efa7922c95fd11" ns2:_="" ns3:_="">
     <xsd:import namespace="dce2981e-adf9-4f2e-ad60-babb180026d7"/>
@@ -9856,26 +9866,27 @@
 </ct:contentTypeSchema>
 </file>
 
-<file path=customXml/itemProps1.xml><?xml version="1.0" encoding="utf-8"?>
-<ds:datastoreItem xmlns:ds="http://schemas.openxmlformats.org/officeDocument/2006/customXml" ds:itemID="{FB25558B-3140-40A4-A3AB-F3B9EE7690F2}">
-  <ds:schemaRefs>
-    <ds:schemaRef ds:uri="http://schemas.microsoft.com/office/2006/metadata/properties"/>
-    <ds:schemaRef ds:uri="http://schemas.microsoft.com/office/infopath/2007/PartnerControls"/>
-    <ds:schemaRef ds:uri="dce2981e-adf9-4f2e-ad60-babb180026d7"/>
-    <ds:schemaRef ds:uri="6c8b99e3-01bd-4839-8977-bce3d533171f"/>
-  </ds:schemaRefs>
-</ds:datastoreItem>
+<file path=customXml/item2.xml><?xml version="1.0" encoding="utf-8"?>
+<?mso-contentType ?>
+<FormTemplates xmlns="http://schemas.microsoft.com/sharepoint/v3/contenttype/forms">
+  <Display>DocumentLibraryForm</Display>
+  <Edit>DocumentLibraryForm</Edit>
+  <New>DocumentLibraryForm</New>
+</FormTemplates>
 </file>
 
-<file path=customXml/itemProps2.xml><?xml version="1.0" encoding="utf-8"?>
-<ds:datastoreItem xmlns:ds="http://schemas.openxmlformats.org/officeDocument/2006/customXml" ds:itemID="{AF6F55C7-1FDF-47F9-B10E-22CC70454D3D}">
-  <ds:schemaRefs>
-    <ds:schemaRef ds:uri="http://schemas.microsoft.com/sharepoint/v3/contenttype/forms"/>
-  </ds:schemaRefs>
-</ds:datastoreItem>
+<file path=customXml/item3.xml><?xml version="1.0" encoding="utf-8"?>
+<p:properties xmlns:p="http://schemas.microsoft.com/office/2006/metadata/properties" xmlns:xsi="http://www.w3.org/2001/XMLSchema-instance" xmlns:pc="http://schemas.microsoft.com/office/infopath/2007/PartnerControls">
+  <documentManagement>
+    <lcf76f155ced4ddcb4097134ff3c332f xmlns="dce2981e-adf9-4f2e-ad60-babb180026d7">
+      <Terms xmlns="http://schemas.microsoft.com/office/infopath/2007/PartnerControls"/>
+    </lcf76f155ced4ddcb4097134ff3c332f>
+    <TaxCatchAll xmlns="6c8b99e3-01bd-4839-8977-bce3d533171f" xsi:nil="true"/>
+  </documentManagement>
+</p:properties>
 </file>
 
-<file path=customXml/itemProps3.xml><?xml version="1.0" encoding="utf-8"?>
+<file path=customXml/itemProps1.xml><?xml version="1.0" encoding="utf-8"?>
 <ds:datastoreItem xmlns:ds="http://schemas.openxmlformats.org/officeDocument/2006/customXml" ds:itemID="{1FB4B013-E801-4EEF-95C7-BF6D822202F0}">
   <ds:schemaRefs>
     <ds:schemaRef ds:uri="http://schemas.microsoft.com/office/2006/metadata/contentType"/>
@@ -9892,4 +9903,23 @@
     <ds:schemaRef ds:uri="http://schemas.microsoft.com/internal/obd"/>
   </ds:schemaRefs>
 </ds:datastoreItem>
+</file>
+
+<file path=customXml/itemProps2.xml><?xml version="1.0" encoding="utf-8"?>
+<ds:datastoreItem xmlns:ds="http://schemas.openxmlformats.org/officeDocument/2006/customXml" ds:itemID="{AF6F55C7-1FDF-47F9-B10E-22CC70454D3D}">
+  <ds:schemaRefs>
+    <ds:schemaRef ds:uri="http://schemas.microsoft.com/sharepoint/v3/contenttype/forms"/>
+  </ds:schemaRefs>
+</ds:datastoreItem>
+</file>
+
+<file path=customXml/itemProps3.xml><?xml version="1.0" encoding="utf-8"?>
+<ds:datastoreItem xmlns:ds="http://schemas.openxmlformats.org/officeDocument/2006/customXml" ds:itemID="{FB25558B-3140-40A4-A3AB-F3B9EE7690F2}">
+  <ds:schemaRefs>
+    <ds:schemaRef ds:uri="http://schemas.microsoft.com/office/2006/metadata/properties"/>
+    <ds:schemaRef ds:uri="http://schemas.microsoft.com/office/infopath/2007/PartnerControls"/>
+    <ds:schemaRef ds:uri="dce2981e-adf9-4f2e-ad60-babb180026d7"/>
+    <ds:schemaRef ds:uri="6c8b99e3-01bd-4839-8977-bce3d533171f"/>
+  </ds:schemaRefs>
+</ds:datastoreItem>
 </file>
</xml_diff>

<commit_message>
[upd] - Se reordenaron carpetas y se corrigieron algunas palabras del VibeCoding.docx
</commit_message>
<xml_diff>
--- a/documentacion/VibeCoding.docx
+++ b/documentacion/VibeCoding.docx
@@ -1,6 +1,6 @@
 
 <file path=word/document.xml><?xml version="1.0" encoding="utf-8"?>
-<w:document xmlns:wpc="http://schemas.microsoft.com/office/word/2010/wordprocessingCanvas" xmlns:cx="http://schemas.microsoft.com/office/drawing/2014/chartex" xmlns:cx1="http://schemas.microsoft.com/office/drawing/2015/9/8/chartex" xmlns:cx2="http://schemas.microsoft.com/office/drawing/2015/10/21/chartex" xmlns:cx3="http://schemas.microsoft.com/office/drawing/2016/5/9/chartex" xmlns:cx4="http://schemas.microsoft.com/office/drawing/2016/5/10/chartex" xmlns:cx5="http://schemas.microsoft.com/office/drawing/2016/5/11/chartex" xmlns:cx6="http://schemas.microsoft.com/office/drawing/2016/5/12/chartex" xmlns:cx7="http://schemas.microsoft.com/office/drawing/2016/5/13/chartex" xmlns:cx8="http://schemas.microsoft.com/office/drawing/2016/5/14/chartex" xmlns:mc="http://schemas.openxmlformats.org/markup-compatibility/2006" xmlns:aink="http://schemas.microsoft.com/office/drawing/2016/ink" xmlns:am3d="http://schemas.microsoft.com/office/drawing/2017/model3d" xmlns:o="urn:schemas-microsoft-com:office:office" xmlns:r="http://schemas.openxmlformats.org/officeDocument/2006/relationships" xmlns:m="http://schemas.openxmlformats.org/officeDocument/2006/math" xmlns:v="urn:schemas-microsoft-com:vml" xmlns:wp14="http://schemas.microsoft.com/office/word/2010/wordprocessingDrawing" xmlns:wp="http://schemas.openxmlformats.org/drawingml/2006/wordprocessingDrawing" xmlns:w10="urn:schemas-microsoft-com:office:word" xmlns:w="http://schemas.openxmlformats.org/wordprocessingml/2006/main" xmlns:w14="http://schemas.microsoft.com/office/word/2010/wordml" xmlns:w15="http://schemas.microsoft.com/office/word/2012/wordml" xmlns:w16cex="http://schemas.microsoft.com/office/word/2018/wordml/cex" xmlns:w16cid="http://schemas.microsoft.com/office/word/2016/wordml/cid" xmlns:w16="http://schemas.microsoft.com/office/word/2018/wordml" xmlns:w16sdtdh="http://schemas.microsoft.com/office/word/2020/wordml/sdtdatahash" xmlns:w16se="http://schemas.microsoft.com/office/word/2015/wordml/symex" xmlns:wpg="http://schemas.microsoft.com/office/word/2010/wordprocessingGroup" xmlns:wpi="http://schemas.microsoft.com/office/word/2010/wordprocessingInk" xmlns:wne="http://schemas.microsoft.com/office/word/2006/wordml" xmlns:wps="http://schemas.microsoft.com/office/word/2010/wordprocessingShape" mc:Ignorable="w14 w15 w16se w16cid w16 w16cex w16sdtdh wp14">
+<w:document xmlns:wpc="http://schemas.microsoft.com/office/word/2010/wordprocessingCanvas" xmlns:cx="http://schemas.microsoft.com/office/drawing/2014/chartex" xmlns:cx1="http://schemas.microsoft.com/office/drawing/2015/9/8/chartex" xmlns:cx2="http://schemas.microsoft.com/office/drawing/2015/10/21/chartex" xmlns:cx3="http://schemas.microsoft.com/office/drawing/2016/5/9/chartex" xmlns:cx4="http://schemas.microsoft.com/office/drawing/2016/5/10/chartex" xmlns:cx5="http://schemas.microsoft.com/office/drawing/2016/5/11/chartex" xmlns:cx6="http://schemas.microsoft.com/office/drawing/2016/5/12/chartex" xmlns:cx7="http://schemas.microsoft.com/office/drawing/2016/5/13/chartex" xmlns:cx8="http://schemas.microsoft.com/office/drawing/2016/5/14/chartex" xmlns:mc="http://schemas.openxmlformats.org/markup-compatibility/2006" xmlns:aink="http://schemas.microsoft.com/office/drawing/2016/ink" xmlns:am3d="http://schemas.microsoft.com/office/drawing/2017/model3d" xmlns:o="urn:schemas-microsoft-com:office:office" xmlns:oel="http://schemas.microsoft.com/office/2019/extlst" xmlns:r="http://schemas.openxmlformats.org/officeDocument/2006/relationships" xmlns:m="http://schemas.openxmlformats.org/officeDocument/2006/math" xmlns:v="urn:schemas-microsoft-com:vml" xmlns:wp14="http://schemas.microsoft.com/office/word/2010/wordprocessingDrawing" xmlns:wp="http://schemas.openxmlformats.org/drawingml/2006/wordprocessingDrawing" xmlns:w10="urn:schemas-microsoft-com:office:word" xmlns:w="http://schemas.openxmlformats.org/wordprocessingml/2006/main" xmlns:w14="http://schemas.microsoft.com/office/word/2010/wordml" xmlns:w15="http://schemas.microsoft.com/office/word/2012/wordml" xmlns:w16cex="http://schemas.microsoft.com/office/word/2018/wordml/cex" xmlns:w16cid="http://schemas.microsoft.com/office/word/2016/wordml/cid" xmlns:w16="http://schemas.microsoft.com/office/word/2018/wordml" xmlns:w16du="http://schemas.microsoft.com/office/word/2023/wordml/word16du" xmlns:w16sdtdh="http://schemas.microsoft.com/office/word/2020/wordml/sdtdatahash" xmlns:w16sdtfl="http://schemas.microsoft.com/office/word/2024/wordml/sdtformatlock" xmlns:w16se="http://schemas.microsoft.com/office/word/2015/wordml/symex" xmlns:wpg="http://schemas.microsoft.com/office/word/2010/wordprocessingGroup" xmlns:wpi="http://schemas.microsoft.com/office/word/2010/wordprocessingInk" xmlns:wne="http://schemas.microsoft.com/office/word/2006/wordml" xmlns:wps="http://schemas.microsoft.com/office/word/2010/wordprocessingShape" mc:Ignorable="w14 w15 w16se w16cid w16 w16cex w16sdtdh w16sdtfl w16du wp14">
   <w:body>
     <w:p>
       <w:pPr>
@@ -1042,7 +1042,14 @@
         <w:rPr>
           <w:lang w:val="es-ES"/>
         </w:rPr>
-        <w:t>, y herramientas emergentes como Cursor.sh o Builder.io, que permiten crear sitios web enteros a partir de descripciones en lenguaje natural. Algunas soluciones m</w:t>
+        <w:t xml:space="preserve">, y herramientas emergentes </w:t>
+      </w:r>
+      <w:r>
+        <w:rPr>
+          <w:lang w:val="es-ES"/>
+        </w:rPr>
+        <w:lastRenderedPageBreak/>
+        <w:t>como Cursor.sh o Builder.io, que permiten crear sitios web enteros a partir de descripciones en lenguaje natural. Algunas soluciones m</w:t>
       </w:r>
       <w:r>
         <w:rPr>
@@ -1069,14 +1076,7 @@
         <w:rPr>
           <w:lang w:val="es-ES"/>
         </w:rPr>
-        <w:t xml:space="preserve"> incluso permiten </w:t>
-      </w:r>
-      <w:r>
-        <w:rPr>
-          <w:lang w:val="es-ES"/>
-        </w:rPr>
-        <w:lastRenderedPageBreak/>
-        <w:t>construir sistemas conversacionales o apps con l</w:t>
+        <w:t xml:space="preserve"> incluso permiten construir sistemas conversacionales o apps con l</w:t>
       </w:r>
       <w:r>
         <w:rPr>
@@ -1884,14 +1884,7 @@
         <w:rPr>
           <w:lang w:val="es-ES"/>
         </w:rPr>
-        <w:t xml:space="preserve">. A diferencia de las formas tradicionales de programar, en este enfoque los </w:t>
-      </w:r>
-      <w:proofErr w:type="gramStart"/>
-      <w:r>
-        <w:rPr>
-          <w:lang w:val="es-ES"/>
-        </w:rPr>
-        <w:t xml:space="preserve">desarrolladores </w:t>
+        <w:t>. A diferencia de las formas tradicionales de programar, en este enfoque los desarrolladores</w:t>
       </w:r>
       <w:r>
         <w:rPr>
@@ -1903,14 +1896,1022 @@
         <w:rPr>
           <w:lang w:val="es-ES"/>
         </w:rPr>
+        <w:t xml:space="preserve"> </w:t>
+      </w:r>
+      <w:r>
+        <w:rPr>
+          <w:lang w:val="es-ES"/>
+        </w:rPr>
+        <w:t>o incluso personas sin formaci</w:t>
+      </w:r>
+      <w:r>
+        <w:rPr>
+          <w:rFonts w:hint="cs"/>
+          <w:lang w:val="es-ES"/>
+        </w:rPr>
+        <w:t>ó</w:t>
+      </w:r>
+      <w:r>
+        <w:rPr>
+          <w:lang w:val="es-ES"/>
+        </w:rPr>
+        <w:t>n t</w:t>
+      </w:r>
+      <w:r>
+        <w:rPr>
+          <w:rFonts w:hint="cs"/>
+          <w:lang w:val="es-ES"/>
+        </w:rPr>
+        <w:t>é</w:t>
+      </w:r>
+      <w:r>
+        <w:rPr>
+          <w:lang w:val="es-ES"/>
+        </w:rPr>
+        <w:t>cnica</w:t>
+      </w:r>
+      <w:r>
+        <w:rPr>
+          <w:lang w:val="es-ES"/>
+        </w:rPr>
+        <w:t>,</w:t>
+      </w:r>
+      <w:r>
+        <w:rPr>
+          <w:lang w:val="es-ES"/>
+        </w:rPr>
+        <w:t xml:space="preserve"> </w:t>
+      </w:r>
+      <w:r>
+        <w:rPr>
+          <w:lang w:val="es-ES"/>
+        </w:rPr>
+        <w:t>se comunican directamente con modelos de lenguaje para generar c</w:t>
+      </w:r>
+      <w:r>
+        <w:rPr>
+          <w:rFonts w:hint="cs"/>
+          <w:lang w:val="es-ES"/>
+        </w:rPr>
+        <w:t>ó</w:t>
+      </w:r>
+      <w:r>
+        <w:rPr>
+          <w:lang w:val="es-ES"/>
+        </w:rPr>
+        <w:t>digo, estructuras de proyecto, interfaces gr</w:t>
+      </w:r>
+      <w:r>
+        <w:rPr>
+          <w:rFonts w:hint="cs"/>
+          <w:lang w:val="es-ES"/>
+        </w:rPr>
+        <w:t>á</w:t>
+      </w:r>
+      <w:r>
+        <w:rPr>
+          <w:lang w:val="es-ES"/>
+        </w:rPr>
+        <w:t>ficas y l</w:t>
+      </w:r>
+      <w:r>
+        <w:rPr>
+          <w:rFonts w:hint="cs"/>
+          <w:lang w:val="es-ES"/>
+        </w:rPr>
+        <w:t>ó</w:t>
+      </w:r>
+      <w:r>
+        <w:rPr>
+          <w:lang w:val="es-ES"/>
+        </w:rPr>
+        <w:t xml:space="preserve">gica funcional. Por eso, la manera en que se redactan los </w:t>
+      </w:r>
+      <w:proofErr w:type="spellStart"/>
+      <w:r>
+        <w:rPr>
+          <w:lang w:val="es-ES"/>
+        </w:rPr>
+        <w:t>prompts</w:t>
+      </w:r>
+      <w:proofErr w:type="spellEnd"/>
+      <w:r>
+        <w:rPr>
+          <w:lang w:val="es-ES"/>
+        </w:rPr>
+        <w:t xml:space="preserve"> no es un detalle menor: es el coraz</w:t>
+      </w:r>
+      <w:r>
+        <w:rPr>
+          <w:rFonts w:hint="cs"/>
+          <w:lang w:val="es-ES"/>
+        </w:rPr>
+        <w:t>ó</w:t>
+      </w:r>
+      <w:r>
+        <w:rPr>
+          <w:lang w:val="es-ES"/>
+        </w:rPr>
+        <w:t>n del proceso.</w:t>
+      </w:r>
+    </w:p>
+    <w:p>
+      <w:pPr>
+        <w:jc w:val="both"/>
+        <w:rPr>
+          <w:lang w:val="es-ES"/>
+        </w:rPr>
+      </w:pPr>
+      <w:r>
+        <w:rPr>
+          <w:lang w:val="es-ES"/>
+        </w:rPr>
+        <w:t xml:space="preserve">Un </w:t>
+      </w:r>
+      <w:proofErr w:type="spellStart"/>
+      <w:r>
+        <w:rPr>
+          <w:lang w:val="es-ES"/>
+        </w:rPr>
+        <w:t>prompt</w:t>
+      </w:r>
+      <w:proofErr w:type="spellEnd"/>
+      <w:r>
+        <w:rPr>
+          <w:lang w:val="es-ES"/>
+        </w:rPr>
+        <w:t xml:space="preserve"> en </w:t>
+      </w:r>
+      <w:proofErr w:type="spellStart"/>
+      <w:r>
+        <w:rPr>
+          <w:lang w:val="es-ES"/>
+        </w:rPr>
+        <w:t>Vibe</w:t>
+      </w:r>
+      <w:proofErr w:type="spellEnd"/>
+      <w:r>
+        <w:rPr>
+          <w:lang w:val="es-ES"/>
+        </w:rPr>
+        <w:t xml:space="preserve"> </w:t>
+      </w:r>
+      <w:proofErr w:type="spellStart"/>
+      <w:r>
+        <w:rPr>
+          <w:lang w:val="es-ES"/>
+        </w:rPr>
+        <w:t>Coding</w:t>
+      </w:r>
+      <w:proofErr w:type="spellEnd"/>
+      <w:r>
+        <w:rPr>
+          <w:lang w:val="es-ES"/>
+        </w:rPr>
+        <w:t xml:space="preserve"> no es simplemente un pedido suelto. Es una instrucci</w:t>
+      </w:r>
+      <w:r>
+        <w:rPr>
+          <w:rFonts w:hint="cs"/>
+          <w:lang w:val="es-ES"/>
+        </w:rPr>
+        <w:t>ó</w:t>
+      </w:r>
+      <w:r>
+        <w:rPr>
+          <w:lang w:val="es-ES"/>
+        </w:rPr>
+        <w:t>n cuidadosamente pensada que debe transmitir la intenci</w:t>
+      </w:r>
+      <w:r>
+        <w:rPr>
+          <w:rFonts w:hint="cs"/>
+          <w:lang w:val="es-ES"/>
+        </w:rPr>
+        <w:t>ó</w:t>
+      </w:r>
+      <w:r>
+        <w:rPr>
+          <w:lang w:val="es-ES"/>
+        </w:rPr>
+        <w:t>n del usuario de forma clara, espec</w:t>
+      </w:r>
+      <w:r>
+        <w:rPr>
+          <w:rFonts w:hint="cs"/>
+          <w:lang w:val="es-ES"/>
+        </w:rPr>
+        <w:t>í</w:t>
+      </w:r>
+      <w:r>
+        <w:rPr>
+          <w:lang w:val="es-ES"/>
+        </w:rPr>
+        <w:t>fica y contextualizada. Lo primero que hay que entender es que el modelo de IA no "lee la mente": trabaja con texto, y cuanto mejor est</w:t>
+      </w:r>
+      <w:r>
+        <w:rPr>
+          <w:rFonts w:hint="cs"/>
+          <w:lang w:val="es-ES"/>
+        </w:rPr>
+        <w:t>é</w:t>
+      </w:r>
+      <w:r>
+        <w:rPr>
+          <w:lang w:val="es-ES"/>
+        </w:rPr>
+        <w:t xml:space="preserve"> formulado ese texto, m</w:t>
+      </w:r>
+      <w:r>
+        <w:rPr>
+          <w:rFonts w:hint="cs"/>
+          <w:lang w:val="es-ES"/>
+        </w:rPr>
+        <w:t>á</w:t>
+      </w:r>
+      <w:r>
+        <w:rPr>
+          <w:lang w:val="es-ES"/>
+        </w:rPr>
+        <w:t xml:space="preserve">s </w:t>
+      </w:r>
+      <w:r>
+        <w:rPr>
+          <w:rFonts w:hint="cs"/>
+          <w:lang w:val="es-ES"/>
+        </w:rPr>
+        <w:t>ú</w:t>
+      </w:r>
+      <w:r>
+        <w:rPr>
+          <w:lang w:val="es-ES"/>
+        </w:rPr>
+        <w:t>til y preciso ser</w:t>
+      </w:r>
+      <w:r>
+        <w:rPr>
+          <w:rFonts w:hint="cs"/>
+          <w:lang w:val="es-ES"/>
+        </w:rPr>
+        <w:t>á</w:t>
+      </w:r>
+      <w:r>
+        <w:rPr>
+          <w:lang w:val="es-ES"/>
+        </w:rPr>
+        <w:t xml:space="preserve"> el c</w:t>
+      </w:r>
+      <w:r>
+        <w:rPr>
+          <w:rFonts w:hint="cs"/>
+          <w:lang w:val="es-ES"/>
+        </w:rPr>
+        <w:t>ó</w:t>
+      </w:r>
+      <w:r>
+        <w:rPr>
+          <w:lang w:val="es-ES"/>
+        </w:rPr>
+        <w:t>digo que produzca.</w:t>
+      </w:r>
+    </w:p>
+    <w:p>
+      <w:pPr>
+        <w:jc w:val="both"/>
+        <w:rPr>
+          <w:lang w:val="es-ES"/>
+        </w:rPr>
+      </w:pPr>
+      <w:r>
+        <w:rPr>
+          <w:lang w:val="es-ES"/>
+        </w:rPr>
+        <w:t xml:space="preserve">En este sentido, los </w:t>
+      </w:r>
+      <w:proofErr w:type="spellStart"/>
+      <w:r>
+        <w:rPr>
+          <w:lang w:val="es-ES"/>
+        </w:rPr>
+        <w:t>prompts</w:t>
+      </w:r>
+      <w:proofErr w:type="spellEnd"/>
+      <w:r>
+        <w:rPr>
+          <w:lang w:val="es-ES"/>
+        </w:rPr>
+        <w:t xml:space="preserve"> m</w:t>
+      </w:r>
+      <w:r>
+        <w:rPr>
+          <w:rFonts w:hint="cs"/>
+          <w:lang w:val="es-ES"/>
+        </w:rPr>
+        <w:t>á</w:t>
+      </w:r>
+      <w:r>
+        <w:rPr>
+          <w:lang w:val="es-ES"/>
+        </w:rPr>
+        <w:t>s eficaces comparten ciertas caracter</w:t>
+      </w:r>
+      <w:r>
+        <w:rPr>
+          <w:rFonts w:hint="cs"/>
+          <w:lang w:val="es-ES"/>
+        </w:rPr>
+        <w:t>í</w:t>
+      </w:r>
+      <w:r>
+        <w:rPr>
+          <w:lang w:val="es-ES"/>
+        </w:rPr>
+        <w:t>sticas. En primer lugar, deben ser claros y directos. Un ejemplo poco eficaz ser</w:t>
+      </w:r>
+      <w:r>
+        <w:rPr>
+          <w:rFonts w:hint="cs"/>
+          <w:lang w:val="es-ES"/>
+        </w:rPr>
+        <w:t>í</w:t>
+      </w:r>
+      <w:r>
+        <w:rPr>
+          <w:lang w:val="es-ES"/>
+        </w:rPr>
+        <w:t xml:space="preserve">a: </w:t>
+      </w:r>
+      <w:r>
+        <w:rPr>
+          <w:rFonts w:hint="cs"/>
+          <w:lang w:val="es-ES"/>
+        </w:rPr>
+        <w:t>“</w:t>
+      </w:r>
+      <w:proofErr w:type="spellStart"/>
+      <w:r>
+        <w:rPr>
+          <w:lang w:val="es-ES"/>
+        </w:rPr>
+        <w:t>hac</w:t>
+      </w:r>
+      <w:r>
+        <w:rPr>
+          <w:rFonts w:hint="cs"/>
+          <w:lang w:val="es-ES"/>
+        </w:rPr>
+        <w:t>é</w:t>
+      </w:r>
+      <w:proofErr w:type="spellEnd"/>
+      <w:r>
+        <w:rPr>
+          <w:lang w:val="es-ES"/>
+        </w:rPr>
+        <w:t xml:space="preserve"> una app de tareas</w:t>
+      </w:r>
+      <w:r>
+        <w:rPr>
+          <w:rFonts w:hint="cs"/>
+          <w:lang w:val="es-ES"/>
+        </w:rPr>
+        <w:t>”</w:t>
+      </w:r>
+      <w:r>
+        <w:rPr>
+          <w:lang w:val="es-ES"/>
+        </w:rPr>
+        <w:t xml:space="preserve">. En cambio, un prompt </w:t>
+      </w:r>
+      <w:r>
+        <w:rPr>
+          <w:rFonts w:hint="cs"/>
+          <w:lang w:val="es-ES"/>
+        </w:rPr>
+        <w:t>ú</w:t>
+      </w:r>
+      <w:r>
+        <w:rPr>
+          <w:lang w:val="es-ES"/>
+        </w:rPr>
+        <w:t>til podr</w:t>
+      </w:r>
+      <w:r>
+        <w:rPr>
+          <w:rFonts w:hint="cs"/>
+          <w:lang w:val="es-ES"/>
+        </w:rPr>
+        <w:t>í</w:t>
+      </w:r>
+      <w:r>
+        <w:rPr>
+          <w:lang w:val="es-ES"/>
+        </w:rPr>
+        <w:t xml:space="preserve">a ser: </w:t>
+      </w:r>
+      <w:r>
+        <w:rPr>
+          <w:rFonts w:hint="cs"/>
+          <w:lang w:val="es-ES"/>
+        </w:rPr>
+        <w:t>“</w:t>
+      </w:r>
+      <w:r>
+        <w:rPr>
+          <w:lang w:val="es-ES"/>
+        </w:rPr>
+        <w:t>Quiero una aplicaci</w:t>
+      </w:r>
+      <w:r>
+        <w:rPr>
+          <w:rFonts w:hint="cs"/>
+          <w:lang w:val="es-ES"/>
+        </w:rPr>
+        <w:t>ó</w:t>
+      </w:r>
+      <w:r>
+        <w:rPr>
+          <w:lang w:val="es-ES"/>
+        </w:rPr>
+        <w:t>n m</w:t>
+      </w:r>
+      <w:r>
+        <w:rPr>
+          <w:rFonts w:hint="cs"/>
+          <w:lang w:val="es-ES"/>
+        </w:rPr>
+        <w:t>ó</w:t>
+      </w:r>
+      <w:r>
+        <w:rPr>
+          <w:lang w:val="es-ES"/>
+        </w:rPr>
+        <w:t>vil que permita al usuario agregar, editar y eliminar tareas. Debe tener una lista ordenada por fecha, y cada tarea debe tener un t</w:t>
+      </w:r>
+      <w:r>
+        <w:rPr>
+          <w:rFonts w:hint="cs"/>
+          <w:lang w:val="es-ES"/>
+        </w:rPr>
+        <w:t>í</w:t>
+      </w:r>
+      <w:r>
+        <w:rPr>
+          <w:lang w:val="es-ES"/>
+        </w:rPr>
+        <w:t>tulo, una descripci</w:t>
+      </w:r>
+      <w:r>
+        <w:rPr>
+          <w:rFonts w:hint="cs"/>
+          <w:lang w:val="es-ES"/>
+        </w:rPr>
+        <w:t>ó</w:t>
+      </w:r>
+      <w:r>
+        <w:rPr>
+          <w:lang w:val="es-ES"/>
+        </w:rPr>
+        <w:t>n y un bot</w:t>
+      </w:r>
+      <w:r>
+        <w:rPr>
+          <w:rFonts w:hint="cs"/>
+          <w:lang w:val="es-ES"/>
+        </w:rPr>
+        <w:t>ó</w:t>
+      </w:r>
+      <w:r>
+        <w:rPr>
+          <w:lang w:val="es-ES"/>
+        </w:rPr>
+        <w:t>n para marcar como completada</w:t>
+      </w:r>
+      <w:r>
+        <w:rPr>
+          <w:rFonts w:hint="cs"/>
+          <w:lang w:val="es-ES"/>
+        </w:rPr>
+        <w:t>”</w:t>
+      </w:r>
+      <w:r>
+        <w:rPr>
+          <w:lang w:val="es-ES"/>
+        </w:rPr>
+        <w:t>. Este nivel de detalle permite que la IA entienda mejor qu</w:t>
+      </w:r>
+      <w:r>
+        <w:rPr>
+          <w:rFonts w:hint="cs"/>
+          <w:lang w:val="es-ES"/>
+        </w:rPr>
+        <w:t>é</w:t>
+      </w:r>
+      <w:r>
+        <w:rPr>
+          <w:lang w:val="es-ES"/>
+        </w:rPr>
+        <w:t xml:space="preserve"> se espera y produzca resultados m</w:t>
+      </w:r>
+      <w:r>
+        <w:rPr>
+          <w:rFonts w:hint="cs"/>
+          <w:lang w:val="es-ES"/>
+        </w:rPr>
+        <w:t>á</w:t>
+      </w:r>
+      <w:r>
+        <w:rPr>
+          <w:lang w:val="es-ES"/>
+        </w:rPr>
+        <w:t>s ajustados</w:t>
+      </w:r>
+      <w:r>
+        <w:rPr>
+          <w:lang w:val="es-ES"/>
+        </w:rPr>
+        <w:t xml:space="preserve">. </w:t>
+      </w:r>
+      <w:r>
+        <w:rPr>
+          <w:lang w:val="es-ES"/>
+        </w:rPr>
+        <w:t>Otro aspecto clave es el uso del lenguaje t</w:t>
+      </w:r>
+      <w:r>
+        <w:rPr>
+          <w:rFonts w:hint="cs"/>
+          <w:lang w:val="es-ES"/>
+        </w:rPr>
+        <w:t>é</w:t>
+      </w:r>
+      <w:r>
+        <w:rPr>
+          <w:lang w:val="es-ES"/>
+        </w:rPr>
+        <w:t xml:space="preserve">cnico cuando sea necesario. Aunque </w:t>
+      </w:r>
+      <w:proofErr w:type="spellStart"/>
+      <w:r>
+        <w:rPr>
+          <w:lang w:val="es-ES"/>
+        </w:rPr>
+        <w:t>Vibe</w:t>
+      </w:r>
+      <w:proofErr w:type="spellEnd"/>
+      <w:r>
+        <w:rPr>
+          <w:lang w:val="es-ES"/>
+        </w:rPr>
+        <w:t xml:space="preserve"> </w:t>
+      </w:r>
+      <w:proofErr w:type="spellStart"/>
+      <w:r>
+        <w:rPr>
+          <w:lang w:val="es-ES"/>
+        </w:rPr>
+        <w:t>Coding</w:t>
+      </w:r>
+      <w:proofErr w:type="spellEnd"/>
+      <w:r>
+        <w:rPr>
+          <w:lang w:val="es-ES"/>
+        </w:rPr>
+        <w:t xml:space="preserve"> permite trabajar con descripciones en lenguaje natural, en algunos casos conviene incluir referencias espec</w:t>
+      </w:r>
+      <w:r>
+        <w:rPr>
+          <w:rFonts w:hint="cs"/>
+          <w:lang w:val="es-ES"/>
+        </w:rPr>
+        <w:t>í</w:t>
+      </w:r>
+      <w:r>
+        <w:rPr>
+          <w:lang w:val="es-ES"/>
+        </w:rPr>
+        <w:t>ficas a tecnolog</w:t>
+      </w:r>
+      <w:r>
+        <w:rPr>
+          <w:rFonts w:hint="cs"/>
+          <w:lang w:val="es-ES"/>
+        </w:rPr>
+        <w:t>í</w:t>
+      </w:r>
+      <w:r>
+        <w:rPr>
+          <w:lang w:val="es-ES"/>
+        </w:rPr>
+        <w:t xml:space="preserve">as, </w:t>
+      </w:r>
+      <w:proofErr w:type="spellStart"/>
+      <w:r>
+        <w:rPr>
+          <w:lang w:val="es-ES"/>
+        </w:rPr>
+        <w:t>frameworks</w:t>
+      </w:r>
+      <w:proofErr w:type="spellEnd"/>
+      <w:r>
+        <w:rPr>
+          <w:lang w:val="es-ES"/>
+        </w:rPr>
+        <w:t xml:space="preserve"> o convenciones. Por ejemplo: </w:t>
+      </w:r>
+      <w:r>
+        <w:rPr>
+          <w:rFonts w:hint="cs"/>
+          <w:lang w:val="es-ES"/>
+        </w:rPr>
+        <w:t>“</w:t>
+      </w:r>
+      <w:proofErr w:type="spellStart"/>
+      <w:r>
+        <w:rPr>
+          <w:lang w:val="es-ES"/>
+        </w:rPr>
+        <w:t>Gener</w:t>
+      </w:r>
+      <w:r>
+        <w:rPr>
+          <w:rFonts w:hint="cs"/>
+          <w:lang w:val="es-ES"/>
+        </w:rPr>
+        <w:t>á</w:t>
+      </w:r>
+      <w:proofErr w:type="spellEnd"/>
+      <w:r>
+        <w:rPr>
+          <w:lang w:val="es-ES"/>
+        </w:rPr>
+        <w:t xml:space="preserve"> un </w:t>
+      </w:r>
+      <w:proofErr w:type="spellStart"/>
+      <w:r>
+        <w:rPr>
+          <w:lang w:val="es-ES"/>
+        </w:rPr>
+        <w:t>backend</w:t>
+      </w:r>
+      <w:proofErr w:type="spellEnd"/>
+      <w:r>
+        <w:rPr>
+          <w:lang w:val="es-ES"/>
+        </w:rPr>
+        <w:t xml:space="preserve"> en Python con </w:t>
+      </w:r>
+      <w:proofErr w:type="spellStart"/>
+      <w:r>
+        <w:rPr>
+          <w:lang w:val="es-ES"/>
+        </w:rPr>
+        <w:t>Flask</w:t>
+      </w:r>
+      <w:proofErr w:type="spellEnd"/>
+      <w:r>
+        <w:rPr>
+          <w:lang w:val="es-ES"/>
+        </w:rPr>
+        <w:t xml:space="preserve"> que exponga una API </w:t>
+      </w:r>
+      <w:proofErr w:type="spellStart"/>
+      <w:r>
+        <w:rPr>
+          <w:lang w:val="es-ES"/>
+        </w:rPr>
+        <w:t>RESTful</w:t>
+      </w:r>
+      <w:proofErr w:type="spellEnd"/>
+      <w:r>
+        <w:rPr>
+          <w:lang w:val="es-ES"/>
+        </w:rPr>
+        <w:t xml:space="preserve"> con operaciones CRUD para una base de datos SQLite</w:t>
+      </w:r>
+      <w:r>
+        <w:rPr>
+          <w:rFonts w:hint="cs"/>
+          <w:lang w:val="es-ES"/>
+        </w:rPr>
+        <w:t>”</w:t>
+      </w:r>
+      <w:r>
+        <w:rPr>
+          <w:lang w:val="es-ES"/>
+        </w:rPr>
+        <w:t>. Al incluir los t</w:t>
+      </w:r>
+      <w:r>
+        <w:rPr>
+          <w:rFonts w:hint="cs"/>
+          <w:lang w:val="es-ES"/>
+        </w:rPr>
+        <w:t>é</w:t>
+      </w:r>
+      <w:r>
+        <w:rPr>
+          <w:lang w:val="es-ES"/>
+        </w:rPr>
+        <w:t>rminos adecuados, se evita ambig</w:t>
+      </w:r>
+      <w:r>
+        <w:rPr>
+          <w:rFonts w:hint="cs"/>
+          <w:lang w:val="es-ES"/>
+        </w:rPr>
+        <w:t>ü</w:t>
+      </w:r>
+      <w:r>
+        <w:rPr>
+          <w:lang w:val="es-ES"/>
+        </w:rPr>
+        <w:t>edad y se orienta al modelo hacia la soluci</w:t>
+      </w:r>
+      <w:r>
+        <w:rPr>
+          <w:rFonts w:hint="cs"/>
+          <w:lang w:val="es-ES"/>
+        </w:rPr>
+        <w:t>ó</w:t>
+      </w:r>
+      <w:r>
+        <w:rPr>
+          <w:lang w:val="es-ES"/>
+        </w:rPr>
+        <w:t>n deseada.</w:t>
+      </w:r>
+      <w:r>
+        <w:rPr>
+          <w:lang w:val="es-ES"/>
+        </w:rPr>
+        <w:t xml:space="preserve"> </w:t>
+      </w:r>
+      <w:r>
+        <w:rPr>
+          <w:lang w:val="es-ES"/>
+        </w:rPr>
+        <w:t>Adem</w:t>
+      </w:r>
+      <w:r>
+        <w:rPr>
+          <w:rFonts w:hint="cs"/>
+          <w:lang w:val="es-ES"/>
+        </w:rPr>
+        <w:t>á</w:t>
+      </w:r>
+      <w:r>
+        <w:rPr>
+          <w:lang w:val="es-ES"/>
+        </w:rPr>
+        <w:t>s, la construcci</w:t>
+      </w:r>
+      <w:r>
+        <w:rPr>
+          <w:rFonts w:hint="cs"/>
+          <w:lang w:val="es-ES"/>
+        </w:rPr>
+        <w:t>ó</w:t>
+      </w:r>
+      <w:r>
+        <w:rPr>
+          <w:lang w:val="es-ES"/>
+        </w:rPr>
+        <w:t xml:space="preserve">n de </w:t>
+      </w:r>
+      <w:proofErr w:type="spellStart"/>
+      <w:r>
+        <w:rPr>
+          <w:lang w:val="es-ES"/>
+        </w:rPr>
+        <w:t>prompts</w:t>
+      </w:r>
+      <w:proofErr w:type="spellEnd"/>
+      <w:r>
+        <w:rPr>
+          <w:lang w:val="es-ES"/>
+        </w:rPr>
+        <w:t xml:space="preserve"> puede beneficiarse del enfoque iterativo. Es decir, no se espera que el primer prompt genere el programa final perfecto. Muchas veces se empieza con una base </w:t>
+      </w:r>
+      <w:r>
+        <w:rPr>
+          <w:rFonts w:hint="cs"/>
+          <w:lang w:val="es-ES"/>
+        </w:rPr>
+        <w:t>—</w:t>
+      </w:r>
+      <w:r>
+        <w:rPr>
+          <w:lang w:val="es-ES"/>
+        </w:rPr>
+        <w:t>como un esqueleto de la aplicaci</w:t>
+      </w:r>
+      <w:r>
+        <w:rPr>
+          <w:rFonts w:hint="cs"/>
+          <w:lang w:val="es-ES"/>
+        </w:rPr>
+        <w:t>ó</w:t>
+      </w:r>
+      <w:r>
+        <w:rPr>
+          <w:lang w:val="es-ES"/>
+        </w:rPr>
+        <w:t>n</w:t>
+      </w:r>
+      <w:r>
+        <w:rPr>
+          <w:rFonts w:hint="cs"/>
+          <w:lang w:val="es-ES"/>
+        </w:rPr>
+        <w:t>—</w:t>
+      </w:r>
+      <w:r>
+        <w:rPr>
+          <w:lang w:val="es-ES"/>
+        </w:rPr>
+        <w:t xml:space="preserve"> y luego se env</w:t>
+      </w:r>
+      <w:r>
+        <w:rPr>
+          <w:rFonts w:hint="cs"/>
+          <w:lang w:val="es-ES"/>
+        </w:rPr>
+        <w:t>í</w:t>
+      </w:r>
+      <w:r>
+        <w:rPr>
+          <w:lang w:val="es-ES"/>
+        </w:rPr>
+        <w:t xml:space="preserve">an nuevos </w:t>
+      </w:r>
+      <w:proofErr w:type="spellStart"/>
+      <w:r>
+        <w:rPr>
+          <w:lang w:val="es-ES"/>
+        </w:rPr>
+        <w:t>prompts</w:t>
+      </w:r>
+      <w:proofErr w:type="spellEnd"/>
+      <w:r>
+        <w:rPr>
+          <w:lang w:val="es-ES"/>
+        </w:rPr>
+        <w:t xml:space="preserve"> para refinar, extender o corregir lo que la IA produjo. Esto se asemeja a un di</w:t>
+      </w:r>
+      <w:r>
+        <w:rPr>
+          <w:rFonts w:hint="cs"/>
+          <w:lang w:val="es-ES"/>
+        </w:rPr>
+        <w:t>á</w:t>
+      </w:r>
+      <w:r>
+        <w:rPr>
+          <w:lang w:val="es-ES"/>
+        </w:rPr>
+        <w:t xml:space="preserve">logo entre humano y asistente: </w:t>
+      </w:r>
+      <w:r>
+        <w:rPr>
+          <w:rFonts w:hint="cs"/>
+          <w:lang w:val="es-ES"/>
+        </w:rPr>
+        <w:t>“</w:t>
+      </w:r>
+      <w:proofErr w:type="spellStart"/>
+      <w:r>
+        <w:rPr>
+          <w:lang w:val="es-ES"/>
+        </w:rPr>
+        <w:t>Agreg</w:t>
+      </w:r>
+      <w:r>
+        <w:rPr>
+          <w:rFonts w:hint="cs"/>
+          <w:lang w:val="es-ES"/>
+        </w:rPr>
+        <w:t>á</w:t>
+      </w:r>
+      <w:proofErr w:type="spellEnd"/>
+      <w:r>
+        <w:rPr>
+          <w:lang w:val="es-ES"/>
+        </w:rPr>
+        <w:t xml:space="preserve"> validaci</w:t>
+      </w:r>
+      <w:r>
+        <w:rPr>
+          <w:rFonts w:hint="cs"/>
+          <w:lang w:val="es-ES"/>
+        </w:rPr>
+        <w:t>ó</w:t>
+      </w:r>
+      <w:r>
+        <w:rPr>
+          <w:lang w:val="es-ES"/>
+        </w:rPr>
+        <w:t>n para que el campo de email no quede vac</w:t>
+      </w:r>
+      <w:r>
+        <w:rPr>
+          <w:rFonts w:hint="cs"/>
+          <w:lang w:val="es-ES"/>
+        </w:rPr>
+        <w:t>í</w:t>
+      </w:r>
+      <w:r>
+        <w:rPr>
+          <w:lang w:val="es-ES"/>
+        </w:rPr>
         <w:t>o</w:t>
       </w:r>
-      <w:proofErr w:type="gramEnd"/>
-      <w:r>
-        <w:rPr>
-          <w:lang w:val="es-ES"/>
-        </w:rPr>
-        <w:t xml:space="preserve"> incluso personas sin formaci</w:t>
+      <w:r>
+        <w:rPr>
+          <w:rFonts w:hint="cs"/>
+          <w:lang w:val="es-ES"/>
+        </w:rPr>
+        <w:t>”</w:t>
+      </w:r>
+      <w:r>
+        <w:rPr>
+          <w:lang w:val="es-ES"/>
+        </w:rPr>
+        <w:t xml:space="preserve">, </w:t>
+      </w:r>
+      <w:r>
+        <w:rPr>
+          <w:rFonts w:hint="cs"/>
+          <w:lang w:val="es-ES"/>
+        </w:rPr>
+        <w:t>“</w:t>
+      </w:r>
+      <w:proofErr w:type="spellStart"/>
+      <w:r>
+        <w:rPr>
+          <w:lang w:val="es-ES"/>
+        </w:rPr>
+        <w:t>Traduc</w:t>
+      </w:r>
+      <w:r>
+        <w:rPr>
+          <w:rFonts w:hint="cs"/>
+          <w:lang w:val="es-ES"/>
+        </w:rPr>
+        <w:t>í</w:t>
+      </w:r>
+      <w:proofErr w:type="spellEnd"/>
+      <w:r>
+        <w:rPr>
+          <w:lang w:val="es-ES"/>
+        </w:rPr>
+        <w:t xml:space="preserve"> todos los textos al espa</w:t>
+      </w:r>
+      <w:r>
+        <w:rPr>
+          <w:rFonts w:hint="cs"/>
+          <w:lang w:val="es-ES"/>
+        </w:rPr>
+        <w:t>ñ</w:t>
+      </w:r>
+      <w:r>
+        <w:rPr>
+          <w:lang w:val="es-ES"/>
+        </w:rPr>
+        <w:t>ol</w:t>
+      </w:r>
+      <w:r>
+        <w:rPr>
+          <w:rFonts w:hint="cs"/>
+          <w:lang w:val="es-ES"/>
+        </w:rPr>
+        <w:t>”</w:t>
+      </w:r>
+      <w:r>
+        <w:rPr>
+          <w:lang w:val="es-ES"/>
+        </w:rPr>
+        <w:t xml:space="preserve">, </w:t>
+      </w:r>
+      <w:r>
+        <w:rPr>
+          <w:rFonts w:hint="cs"/>
+          <w:lang w:val="es-ES"/>
+        </w:rPr>
+        <w:t>“</w:t>
+      </w:r>
+      <w:proofErr w:type="spellStart"/>
+      <w:r>
+        <w:rPr>
+          <w:lang w:val="es-ES"/>
+        </w:rPr>
+        <w:t>Mostrame</w:t>
+      </w:r>
+      <w:proofErr w:type="spellEnd"/>
+      <w:r>
+        <w:rPr>
+          <w:lang w:val="es-ES"/>
+        </w:rPr>
+        <w:t xml:space="preserve"> los datos en una tabla con paginaci</w:t>
       </w:r>
       <w:r>
         <w:rPr>
@@ -1923,14 +2924,32 @@
         <w:rPr>
           <w:lang w:val="es-ES"/>
         </w:rPr>
-        <w:t xml:space="preserve">n </w:t>
-      </w:r>
-      <w:proofErr w:type="spellStart"/>
-      <w:r>
-        <w:rPr>
-          <w:lang w:val="es-ES"/>
-        </w:rPr>
-        <w:t>t</w:t>
+        <w:t>n</w:t>
+      </w:r>
+      <w:r>
+        <w:rPr>
+          <w:rFonts w:hint="cs"/>
+          <w:lang w:val="es-ES"/>
+        </w:rPr>
+        <w:t>”</w:t>
+      </w:r>
+      <w:r>
+        <w:rPr>
+          <w:lang w:val="es-ES"/>
+        </w:rPr>
+        <w:t>, etc.</w:t>
+      </w:r>
+      <w:r>
+        <w:rPr>
+          <w:lang w:val="es-ES"/>
+        </w:rPr>
+        <w:t xml:space="preserve"> </w:t>
+      </w:r>
+      <w:r>
+        <w:rPr>
+          <w:lang w:val="es-ES"/>
+        </w:rPr>
+        <w:t>Tambi</w:t>
       </w:r>
       <w:r>
         <w:rPr>
@@ -1943,26 +2962,53 @@
         <w:rPr>
           <w:lang w:val="es-ES"/>
         </w:rPr>
-        <w:t>cnica</w:t>
-      </w:r>
-      <w:r>
-        <w:rPr>
-          <w:lang w:val="es-ES"/>
-        </w:rPr>
-        <w:t>,</w:t>
-      </w:r>
-      <w:r>
-        <w:rPr>
-          <w:lang w:val="es-ES"/>
-        </w:rPr>
-        <w:t>se</w:t>
-      </w:r>
-      <w:proofErr w:type="spellEnd"/>
-      <w:r>
-        <w:rPr>
-          <w:lang w:val="es-ES"/>
-        </w:rPr>
-        <w:t xml:space="preserve"> comunican directamente con modelos de lenguaje para generar c</w:t>
+        <w:t>n se recomienda dividir el pedido en pasos cuando el proyecto es complejo. En lugar de enviar un prompt muy extenso y general, es preferible avanzar por partes, como si se tratara de un proceso de dise</w:t>
+      </w:r>
+      <w:r>
+        <w:rPr>
+          <w:rFonts w:hint="cs"/>
+          <w:lang w:val="es-ES"/>
+        </w:rPr>
+        <w:t>ñ</w:t>
+      </w:r>
+      <w:r>
+        <w:rPr>
+          <w:lang w:val="es-ES"/>
+        </w:rPr>
+        <w:t>o incremental. Por ejemplo: primero el modelo de datos, luego la interfaz, despu</w:t>
+      </w:r>
+      <w:r>
+        <w:rPr>
+          <w:rFonts w:hint="cs"/>
+          <w:lang w:val="es-ES"/>
+        </w:rPr>
+        <w:t>é</w:t>
+      </w:r>
+      <w:r>
+        <w:rPr>
+          <w:lang w:val="es-ES"/>
+        </w:rPr>
+        <w:t>s las rutas, y as</w:t>
+      </w:r>
+      <w:r>
+        <w:rPr>
+          <w:rFonts w:hint="cs"/>
+          <w:lang w:val="es-ES"/>
+        </w:rPr>
+        <w:t>í</w:t>
+      </w:r>
+      <w:r>
+        <w:rPr>
+          <w:lang w:val="es-ES"/>
+        </w:rPr>
+        <w:t xml:space="preserve"> sucesivamente. Esto ayuda a mantener el control sobre el </w:t>
+      </w:r>
+      <w:r>
+        <w:rPr>
+          <w:lang w:val="es-ES"/>
+        </w:rPr>
+        <w:lastRenderedPageBreak/>
+        <w:t>c</w:t>
       </w:r>
       <w:r>
         <w:rPr>
@@ -1975,7 +3021,32 @@
         <w:rPr>
           <w:lang w:val="es-ES"/>
         </w:rPr>
-        <w:t>digo, estructuras de proyecto, interfaces gr</w:t>
+        <w:t>digo generado y facilita la revisi</w:t>
+      </w:r>
+      <w:r>
+        <w:rPr>
+          <w:rFonts w:hint="cs"/>
+          <w:lang w:val="es-ES"/>
+        </w:rPr>
+        <w:t>ó</w:t>
+      </w:r>
+      <w:r>
+        <w:rPr>
+          <w:lang w:val="es-ES"/>
+        </w:rPr>
+        <w:t>n.</w:t>
+      </w:r>
+      <w:r>
+        <w:rPr>
+          <w:lang w:val="es-ES"/>
+        </w:rPr>
+        <w:t xml:space="preserve"> </w:t>
+      </w:r>
+      <w:r>
+        <w:rPr>
+          <w:lang w:val="es-ES"/>
+        </w:rPr>
+        <w:t>Otra buena pr</w:t>
       </w:r>
       <w:r>
         <w:rPr>
@@ -1988,115 +3059,35 @@
         <w:rPr>
           <w:lang w:val="es-ES"/>
         </w:rPr>
-        <w:t>ficas y l</w:t>
-      </w:r>
-      <w:r>
-        <w:rPr>
-          <w:rFonts w:hint="cs"/>
-          <w:lang w:val="es-ES"/>
-        </w:rPr>
-        <w:t>ó</w:t>
-      </w:r>
-      <w:r>
-        <w:rPr>
-          <w:lang w:val="es-ES"/>
-        </w:rPr>
-        <w:t xml:space="preserve">gica funcional. Por eso, la manera en que se redactan los </w:t>
-      </w:r>
-      <w:proofErr w:type="spellStart"/>
-      <w:r>
-        <w:rPr>
-          <w:lang w:val="es-ES"/>
-        </w:rPr>
-        <w:t>prompts</w:t>
-      </w:r>
-      <w:proofErr w:type="spellEnd"/>
-      <w:r>
-        <w:rPr>
-          <w:lang w:val="es-ES"/>
-        </w:rPr>
-        <w:t xml:space="preserve"> no es un detalle menor: es el coraz</w:t>
-      </w:r>
-      <w:r>
-        <w:rPr>
-          <w:rFonts w:hint="cs"/>
-          <w:lang w:val="es-ES"/>
-        </w:rPr>
-        <w:t>ó</w:t>
-      </w:r>
-      <w:r>
-        <w:rPr>
-          <w:lang w:val="es-ES"/>
-        </w:rPr>
-        <w:t>n del proceso.</w:t>
-      </w:r>
-    </w:p>
-    <w:p>
-      <w:pPr>
-        <w:jc w:val="both"/>
-        <w:rPr>
-          <w:lang w:val="es-ES"/>
-        </w:rPr>
-      </w:pPr>
-      <w:r>
-        <w:rPr>
-          <w:lang w:val="es-ES"/>
-        </w:rPr>
-        <w:t xml:space="preserve">Un prompt en </w:t>
-      </w:r>
-      <w:proofErr w:type="spellStart"/>
-      <w:r>
-        <w:rPr>
-          <w:lang w:val="es-ES"/>
-        </w:rPr>
-        <w:t>Vibe</w:t>
-      </w:r>
-      <w:proofErr w:type="spellEnd"/>
-      <w:r>
-        <w:rPr>
-          <w:lang w:val="es-ES"/>
-        </w:rPr>
-        <w:t xml:space="preserve"> </w:t>
-      </w:r>
-      <w:proofErr w:type="spellStart"/>
-      <w:r>
-        <w:rPr>
-          <w:lang w:val="es-ES"/>
-        </w:rPr>
-        <w:t>Coding</w:t>
-      </w:r>
-      <w:proofErr w:type="spellEnd"/>
-      <w:r>
-        <w:rPr>
-          <w:lang w:val="es-ES"/>
-        </w:rPr>
-        <w:t xml:space="preserve"> no es simplemente un pedido suelto. Es una instrucci</w:t>
-      </w:r>
-      <w:r>
-        <w:rPr>
-          <w:rFonts w:hint="cs"/>
-          <w:lang w:val="es-ES"/>
-        </w:rPr>
-        <w:t>ó</w:t>
-      </w:r>
-      <w:r>
-        <w:rPr>
-          <w:lang w:val="es-ES"/>
-        </w:rPr>
-        <w:t>n cuidadosamente pensada que debe transmitir la intenci</w:t>
-      </w:r>
-      <w:r>
-        <w:rPr>
-          <w:rFonts w:hint="cs"/>
-          <w:lang w:val="es-ES"/>
-        </w:rPr>
-        <w:t>ó</w:t>
-      </w:r>
-      <w:r>
-        <w:rPr>
-          <w:lang w:val="es-ES"/>
-        </w:rPr>
-        <w:t>n del usuario de forma clara, espec</w:t>
+        <w:t xml:space="preserve">ctica es anticipar errores comunes o restricciones desde el comienzo. Incluir condiciones como </w:t>
+      </w:r>
+      <w:r>
+        <w:rPr>
+          <w:rFonts w:hint="cs"/>
+          <w:lang w:val="es-ES"/>
+        </w:rPr>
+        <w:t>“</w:t>
+      </w:r>
+      <w:proofErr w:type="spellStart"/>
+      <w:r>
+        <w:rPr>
+          <w:lang w:val="es-ES"/>
+        </w:rPr>
+        <w:t>Evit</w:t>
+      </w:r>
+      <w:r>
+        <w:rPr>
+          <w:rFonts w:hint="cs"/>
+          <w:lang w:val="es-ES"/>
+        </w:rPr>
+        <w:t>á</w:t>
+      </w:r>
+      <w:proofErr w:type="spellEnd"/>
+      <w:r>
+        <w:rPr>
+          <w:lang w:val="es-ES"/>
+        </w:rPr>
+        <w:t xml:space="preserve"> usar librer</w:t>
       </w:r>
       <w:r>
         <w:rPr>
@@ -2109,20 +3100,34 @@
         <w:rPr>
           <w:lang w:val="es-ES"/>
         </w:rPr>
-        <w:t>fica y contextualizada. Lo primero que hay que entender es que el modelo de IA no "lee la mente": trabaja con texto, y cuanto mejor est</w:t>
-      </w:r>
-      <w:r>
-        <w:rPr>
-          <w:rFonts w:hint="cs"/>
-          <w:lang w:val="es-ES"/>
-        </w:rPr>
-        <w:t>é</w:t>
-      </w:r>
-      <w:r>
-        <w:rPr>
-          <w:lang w:val="es-ES"/>
-        </w:rPr>
-        <w:t xml:space="preserve"> formulado ese texto, m</w:t>
+        <w:t>as externas</w:t>
+      </w:r>
+      <w:r>
+        <w:rPr>
+          <w:rFonts w:hint="cs"/>
+          <w:lang w:val="es-ES"/>
+        </w:rPr>
+        <w:t>”</w:t>
+      </w:r>
+      <w:r>
+        <w:rPr>
+          <w:lang w:val="es-ES"/>
+        </w:rPr>
+        <w:t xml:space="preserve">, </w:t>
+      </w:r>
+      <w:r>
+        <w:rPr>
+          <w:rFonts w:hint="cs"/>
+          <w:lang w:val="es-ES"/>
+        </w:rPr>
+        <w:t>“</w:t>
+      </w:r>
+      <w:proofErr w:type="spellStart"/>
+      <w:r>
+        <w:rPr>
+          <w:lang w:val="es-ES"/>
+        </w:rPr>
+        <w:t>Us</w:t>
       </w:r>
       <w:r>
         <w:rPr>
@@ -2131,1019 +3136,12 @@
         </w:rPr>
         <w:t>á</w:t>
       </w:r>
-      <w:r>
-        <w:rPr>
-          <w:lang w:val="es-ES"/>
-        </w:rPr>
-        <w:t xml:space="preserve">s </w:t>
-      </w:r>
-      <w:r>
-        <w:rPr>
-          <w:rFonts w:hint="cs"/>
-          <w:lang w:val="es-ES"/>
-        </w:rPr>
-        <w:t>ú</w:t>
-      </w:r>
-      <w:r>
-        <w:rPr>
-          <w:lang w:val="es-ES"/>
-        </w:rPr>
-        <w:t>til y preciso ser</w:t>
-      </w:r>
-      <w:r>
-        <w:rPr>
-          <w:rFonts w:hint="cs"/>
-          <w:lang w:val="es-ES"/>
-        </w:rPr>
-        <w:t>á</w:t>
-      </w:r>
-      <w:r>
-        <w:rPr>
-          <w:lang w:val="es-ES"/>
-        </w:rPr>
-        <w:t xml:space="preserve"> el c</w:t>
-      </w:r>
-      <w:r>
-        <w:rPr>
-          <w:rFonts w:hint="cs"/>
-          <w:lang w:val="es-ES"/>
-        </w:rPr>
-        <w:t>ó</w:t>
-      </w:r>
-      <w:r>
-        <w:rPr>
-          <w:lang w:val="es-ES"/>
-        </w:rPr>
-        <w:t>digo que produzca.</w:t>
-      </w:r>
-    </w:p>
-    <w:p>
-      <w:pPr>
-        <w:jc w:val="both"/>
-        <w:rPr>
-          <w:lang w:val="es-ES"/>
-        </w:rPr>
-      </w:pPr>
-      <w:r>
-        <w:rPr>
-          <w:lang w:val="es-ES"/>
-        </w:rPr>
-        <w:t xml:space="preserve">En este sentido, los </w:t>
-      </w:r>
-      <w:proofErr w:type="spellStart"/>
-      <w:r>
-        <w:rPr>
-          <w:lang w:val="es-ES"/>
-        </w:rPr>
-        <w:t>prompts</w:t>
-      </w:r>
-      <w:proofErr w:type="spellEnd"/>
-      <w:r>
-        <w:rPr>
-          <w:lang w:val="es-ES"/>
-        </w:rPr>
-        <w:t xml:space="preserve"> m</w:t>
-      </w:r>
-      <w:r>
-        <w:rPr>
-          <w:rFonts w:hint="cs"/>
-          <w:lang w:val="es-ES"/>
-        </w:rPr>
-        <w:t>á</w:t>
-      </w:r>
-      <w:r>
-        <w:rPr>
-          <w:lang w:val="es-ES"/>
-        </w:rPr>
-        <w:t>s eficaces comparten ciertas caracter</w:t>
-      </w:r>
-      <w:r>
-        <w:rPr>
-          <w:rFonts w:hint="cs"/>
-          <w:lang w:val="es-ES"/>
-        </w:rPr>
-        <w:t>í</w:t>
-      </w:r>
-      <w:r>
-        <w:rPr>
-          <w:lang w:val="es-ES"/>
-        </w:rPr>
-        <w:t>sticas. En primer lugar, deben ser claros y directos. Un ejemplo poco eficaz ser</w:t>
-      </w:r>
-      <w:r>
-        <w:rPr>
-          <w:rFonts w:hint="cs"/>
-          <w:lang w:val="es-ES"/>
-        </w:rPr>
-        <w:t>í</w:t>
-      </w:r>
-      <w:r>
-        <w:rPr>
-          <w:lang w:val="es-ES"/>
-        </w:rPr>
-        <w:t xml:space="preserve">a: </w:t>
-      </w:r>
-      <w:r>
-        <w:rPr>
-          <w:rFonts w:hint="cs"/>
-          <w:lang w:val="es-ES"/>
-        </w:rPr>
-        <w:t>“</w:t>
-      </w:r>
-      <w:proofErr w:type="spellStart"/>
-      <w:r>
-        <w:rPr>
-          <w:lang w:val="es-ES"/>
-        </w:rPr>
-        <w:t>hac</w:t>
-      </w:r>
-      <w:r>
-        <w:rPr>
-          <w:rFonts w:hint="cs"/>
-          <w:lang w:val="es-ES"/>
-        </w:rPr>
-        <w:t>é</w:t>
-      </w:r>
-      <w:proofErr w:type="spellEnd"/>
-      <w:r>
-        <w:rPr>
-          <w:lang w:val="es-ES"/>
-        </w:rPr>
-        <w:t xml:space="preserve"> una app de tareas</w:t>
-      </w:r>
-      <w:r>
-        <w:rPr>
-          <w:rFonts w:hint="cs"/>
-          <w:lang w:val="es-ES"/>
-        </w:rPr>
-        <w:t>”</w:t>
-      </w:r>
-      <w:r>
-        <w:rPr>
-          <w:lang w:val="es-ES"/>
-        </w:rPr>
-        <w:t xml:space="preserve">. En cambio, un prompt </w:t>
-      </w:r>
-      <w:r>
-        <w:rPr>
-          <w:rFonts w:hint="cs"/>
-          <w:lang w:val="es-ES"/>
-        </w:rPr>
-        <w:t>ú</w:t>
-      </w:r>
-      <w:r>
-        <w:rPr>
-          <w:lang w:val="es-ES"/>
-        </w:rPr>
-        <w:t>til podr</w:t>
-      </w:r>
-      <w:r>
-        <w:rPr>
-          <w:rFonts w:hint="cs"/>
-          <w:lang w:val="es-ES"/>
-        </w:rPr>
-        <w:t>í</w:t>
-      </w:r>
-      <w:r>
-        <w:rPr>
-          <w:lang w:val="es-ES"/>
-        </w:rPr>
-        <w:t xml:space="preserve">a ser: </w:t>
-      </w:r>
-      <w:r>
-        <w:rPr>
-          <w:rFonts w:hint="cs"/>
-          <w:lang w:val="es-ES"/>
-        </w:rPr>
-        <w:t>“</w:t>
-      </w:r>
-      <w:r>
-        <w:rPr>
-          <w:lang w:val="es-ES"/>
-        </w:rPr>
-        <w:t>Quiero una aplicaci</w:t>
-      </w:r>
-      <w:r>
-        <w:rPr>
-          <w:rFonts w:hint="cs"/>
-          <w:lang w:val="es-ES"/>
-        </w:rPr>
-        <w:t>ó</w:t>
-      </w:r>
-      <w:r>
-        <w:rPr>
-          <w:lang w:val="es-ES"/>
-        </w:rPr>
-        <w:t>n m</w:t>
-      </w:r>
-      <w:r>
-        <w:rPr>
-          <w:rFonts w:hint="cs"/>
-          <w:lang w:val="es-ES"/>
-        </w:rPr>
-        <w:t>ó</w:t>
-      </w:r>
-      <w:r>
-        <w:rPr>
-          <w:lang w:val="es-ES"/>
-        </w:rPr>
-        <w:t>vil que permita al usuario agregar, editar y eliminar tareas. Debe tener una lista ordenada por fecha, y cada tarea debe tener un t</w:t>
-      </w:r>
-      <w:r>
-        <w:rPr>
-          <w:rFonts w:hint="cs"/>
-          <w:lang w:val="es-ES"/>
-        </w:rPr>
-        <w:t>í</w:t>
-      </w:r>
-      <w:r>
-        <w:rPr>
-          <w:lang w:val="es-ES"/>
-        </w:rPr>
-        <w:t>tulo, una descripci</w:t>
-      </w:r>
-      <w:r>
-        <w:rPr>
-          <w:rFonts w:hint="cs"/>
-          <w:lang w:val="es-ES"/>
-        </w:rPr>
-        <w:t>ó</w:t>
-      </w:r>
-      <w:r>
-        <w:rPr>
-          <w:lang w:val="es-ES"/>
-        </w:rPr>
-        <w:t>n y un bot</w:t>
-      </w:r>
-      <w:r>
-        <w:rPr>
-          <w:rFonts w:hint="cs"/>
-          <w:lang w:val="es-ES"/>
-        </w:rPr>
-        <w:t>ó</w:t>
-      </w:r>
-      <w:r>
-        <w:rPr>
-          <w:lang w:val="es-ES"/>
-        </w:rPr>
-        <w:t>n para marcar como completada</w:t>
-      </w:r>
-      <w:r>
-        <w:rPr>
-          <w:rFonts w:hint="cs"/>
-          <w:lang w:val="es-ES"/>
-        </w:rPr>
-        <w:t>”</w:t>
-      </w:r>
-      <w:r>
-        <w:rPr>
-          <w:lang w:val="es-ES"/>
-        </w:rPr>
-        <w:t>. Este nivel de detalle permite que la IA entienda mejor qu</w:t>
-      </w:r>
-      <w:r>
-        <w:rPr>
-          <w:rFonts w:hint="cs"/>
-          <w:lang w:val="es-ES"/>
-        </w:rPr>
-        <w:t>é</w:t>
-      </w:r>
-      <w:r>
-        <w:rPr>
-          <w:lang w:val="es-ES"/>
-        </w:rPr>
-        <w:t xml:space="preserve"> se espera y produzca resultados m</w:t>
-      </w:r>
-      <w:r>
-        <w:rPr>
-          <w:rFonts w:hint="cs"/>
-          <w:lang w:val="es-ES"/>
-        </w:rPr>
-        <w:t>á</w:t>
-      </w:r>
-      <w:r>
-        <w:rPr>
-          <w:lang w:val="es-ES"/>
-        </w:rPr>
-        <w:t>s ajustados</w:t>
-      </w:r>
-      <w:r>
-        <w:rPr>
-          <w:lang w:val="es-ES"/>
-        </w:rPr>
-        <w:t xml:space="preserve">. </w:t>
-      </w:r>
-      <w:r>
-        <w:rPr>
-          <w:lang w:val="es-ES"/>
-        </w:rPr>
-        <w:t>Otro aspecto clave es el uso del lenguaje t</w:t>
-      </w:r>
-      <w:r>
-        <w:rPr>
-          <w:rFonts w:hint="cs"/>
-          <w:lang w:val="es-ES"/>
-        </w:rPr>
-        <w:t>é</w:t>
-      </w:r>
-      <w:r>
-        <w:rPr>
-          <w:lang w:val="es-ES"/>
-        </w:rPr>
-        <w:t xml:space="preserve">cnico cuando sea necesario. Aunque </w:t>
-      </w:r>
-      <w:proofErr w:type="spellStart"/>
-      <w:r>
-        <w:rPr>
-          <w:lang w:val="es-ES"/>
-        </w:rPr>
-        <w:t>Vibe</w:t>
-      </w:r>
-      <w:proofErr w:type="spellEnd"/>
-      <w:r>
-        <w:rPr>
-          <w:lang w:val="es-ES"/>
-        </w:rPr>
-        <w:t xml:space="preserve"> </w:t>
-      </w:r>
-      <w:proofErr w:type="spellStart"/>
-      <w:r>
-        <w:rPr>
-          <w:lang w:val="es-ES"/>
-        </w:rPr>
-        <w:t>Coding</w:t>
-      </w:r>
-      <w:proofErr w:type="spellEnd"/>
-      <w:r>
-        <w:rPr>
-          <w:lang w:val="es-ES"/>
-        </w:rPr>
-        <w:t xml:space="preserve"> permite trabajar con descripciones en lenguaje natural, en algunos casos conviene incluir referencias espec</w:t>
-      </w:r>
-      <w:r>
-        <w:rPr>
-          <w:rFonts w:hint="cs"/>
-          <w:lang w:val="es-ES"/>
-        </w:rPr>
-        <w:t>í</w:t>
-      </w:r>
-      <w:r>
-        <w:rPr>
-          <w:lang w:val="es-ES"/>
-        </w:rPr>
-        <w:t>ficas a tecnolog</w:t>
-      </w:r>
-      <w:r>
-        <w:rPr>
-          <w:rFonts w:hint="cs"/>
-          <w:lang w:val="es-ES"/>
-        </w:rPr>
-        <w:t>í</w:t>
-      </w:r>
-      <w:r>
-        <w:rPr>
-          <w:lang w:val="es-ES"/>
-        </w:rPr>
-        <w:t xml:space="preserve">as, </w:t>
-      </w:r>
-      <w:proofErr w:type="spellStart"/>
-      <w:r>
-        <w:rPr>
-          <w:lang w:val="es-ES"/>
-        </w:rPr>
-        <w:t>frameworks</w:t>
-      </w:r>
-      <w:proofErr w:type="spellEnd"/>
-      <w:r>
-        <w:rPr>
-          <w:lang w:val="es-ES"/>
-        </w:rPr>
-        <w:t xml:space="preserve"> o convenciones. Por ejemplo: </w:t>
-      </w:r>
-      <w:r>
-        <w:rPr>
-          <w:rFonts w:hint="cs"/>
-          <w:lang w:val="es-ES"/>
-        </w:rPr>
-        <w:t>“</w:t>
-      </w:r>
-      <w:proofErr w:type="spellStart"/>
-      <w:r>
-        <w:rPr>
-          <w:lang w:val="es-ES"/>
-        </w:rPr>
-        <w:t>Gener</w:t>
-      </w:r>
-      <w:r>
-        <w:rPr>
-          <w:rFonts w:hint="cs"/>
-          <w:lang w:val="es-ES"/>
-        </w:rPr>
-        <w:t>á</w:t>
-      </w:r>
-      <w:proofErr w:type="spellEnd"/>
-      <w:r>
-        <w:rPr>
-          <w:lang w:val="es-ES"/>
-        </w:rPr>
-        <w:t xml:space="preserve"> un </w:t>
-      </w:r>
-      <w:proofErr w:type="spellStart"/>
-      <w:r>
-        <w:rPr>
-          <w:lang w:val="es-ES"/>
-        </w:rPr>
-        <w:t>backend</w:t>
-      </w:r>
-      <w:proofErr w:type="spellEnd"/>
-      <w:r>
-        <w:rPr>
-          <w:lang w:val="es-ES"/>
-        </w:rPr>
-        <w:t xml:space="preserve"> en Python con </w:t>
-      </w:r>
-      <w:proofErr w:type="spellStart"/>
-      <w:r>
-        <w:rPr>
-          <w:lang w:val="es-ES"/>
-        </w:rPr>
-        <w:t>Flask</w:t>
-      </w:r>
-      <w:proofErr w:type="spellEnd"/>
-      <w:r>
-        <w:rPr>
-          <w:lang w:val="es-ES"/>
-        </w:rPr>
-        <w:t xml:space="preserve"> que exponga una API </w:t>
-      </w:r>
-      <w:proofErr w:type="spellStart"/>
-      <w:r>
-        <w:rPr>
-          <w:lang w:val="es-ES"/>
-        </w:rPr>
-        <w:t>RESTful</w:t>
-      </w:r>
-      <w:proofErr w:type="spellEnd"/>
-      <w:r>
-        <w:rPr>
-          <w:lang w:val="es-ES"/>
-        </w:rPr>
-        <w:t xml:space="preserve"> con operaciones CRUD para una base de datos SQLite</w:t>
-      </w:r>
-      <w:r>
-        <w:rPr>
-          <w:rFonts w:hint="cs"/>
-          <w:lang w:val="es-ES"/>
-        </w:rPr>
-        <w:t>”</w:t>
-      </w:r>
-      <w:r>
-        <w:rPr>
-          <w:lang w:val="es-ES"/>
-        </w:rPr>
-        <w:t>. Al incluir los t</w:t>
-      </w:r>
-      <w:r>
-        <w:rPr>
-          <w:rFonts w:hint="cs"/>
-          <w:lang w:val="es-ES"/>
-        </w:rPr>
-        <w:t>é</w:t>
-      </w:r>
-      <w:r>
-        <w:rPr>
-          <w:lang w:val="es-ES"/>
-        </w:rPr>
-        <w:t>rminos adecuados, se evita ambig</w:t>
-      </w:r>
-      <w:r>
-        <w:rPr>
-          <w:rFonts w:hint="cs"/>
-          <w:lang w:val="es-ES"/>
-        </w:rPr>
-        <w:t>ü</w:t>
-      </w:r>
-      <w:r>
-        <w:rPr>
-          <w:lang w:val="es-ES"/>
-        </w:rPr>
-        <w:t>edad y se orienta al modelo hacia la soluci</w:t>
-      </w:r>
-      <w:r>
-        <w:rPr>
-          <w:rFonts w:hint="cs"/>
-          <w:lang w:val="es-ES"/>
-        </w:rPr>
-        <w:t>ó</w:t>
-      </w:r>
-      <w:r>
-        <w:rPr>
-          <w:lang w:val="es-ES"/>
-        </w:rPr>
-        <w:t>n deseada.</w:t>
-      </w:r>
-      <w:r>
-        <w:rPr>
-          <w:lang w:val="es-ES"/>
-        </w:rPr>
-        <w:t xml:space="preserve"> </w:t>
-      </w:r>
-      <w:r>
-        <w:rPr>
-          <w:lang w:val="es-ES"/>
-        </w:rPr>
-        <w:t>Adem</w:t>
-      </w:r>
-      <w:r>
-        <w:rPr>
-          <w:rFonts w:hint="cs"/>
-          <w:lang w:val="es-ES"/>
-        </w:rPr>
-        <w:t>á</w:t>
-      </w:r>
-      <w:r>
-        <w:rPr>
-          <w:lang w:val="es-ES"/>
-        </w:rPr>
-        <w:t>s, la construcci</w:t>
-      </w:r>
-      <w:r>
-        <w:rPr>
-          <w:rFonts w:hint="cs"/>
-          <w:lang w:val="es-ES"/>
-        </w:rPr>
-        <w:t>ó</w:t>
-      </w:r>
-      <w:r>
-        <w:rPr>
-          <w:lang w:val="es-ES"/>
-        </w:rPr>
-        <w:t xml:space="preserve">n de </w:t>
-      </w:r>
-      <w:proofErr w:type="spellStart"/>
-      <w:r>
-        <w:rPr>
-          <w:lang w:val="es-ES"/>
-        </w:rPr>
-        <w:t>prompts</w:t>
-      </w:r>
-      <w:proofErr w:type="spellEnd"/>
-      <w:r>
-        <w:rPr>
-          <w:lang w:val="es-ES"/>
-        </w:rPr>
-        <w:t xml:space="preserve"> puede beneficiarse del enfoque iterativo. Es decir, no se espera que el primer prompt genere el programa final perfecto. Muchas veces se empieza con una base </w:t>
-      </w:r>
-      <w:r>
-        <w:rPr>
-          <w:rFonts w:hint="cs"/>
-          <w:lang w:val="es-ES"/>
-        </w:rPr>
-        <w:t>—</w:t>
-      </w:r>
-      <w:r>
-        <w:rPr>
-          <w:lang w:val="es-ES"/>
-        </w:rPr>
-        <w:t>como un esqueleto de la aplicaci</w:t>
-      </w:r>
-      <w:r>
-        <w:rPr>
-          <w:rFonts w:hint="cs"/>
-          <w:lang w:val="es-ES"/>
-        </w:rPr>
-        <w:t>ó</w:t>
-      </w:r>
-      <w:r>
-        <w:rPr>
-          <w:lang w:val="es-ES"/>
-        </w:rPr>
-        <w:t>n</w:t>
-      </w:r>
-      <w:r>
-        <w:rPr>
-          <w:rFonts w:hint="cs"/>
-          <w:lang w:val="es-ES"/>
-        </w:rPr>
-        <w:t>—</w:t>
-      </w:r>
-      <w:r>
-        <w:rPr>
-          <w:lang w:val="es-ES"/>
-        </w:rPr>
-        <w:t xml:space="preserve"> y luego se env</w:t>
-      </w:r>
-      <w:r>
-        <w:rPr>
-          <w:rFonts w:hint="cs"/>
-          <w:lang w:val="es-ES"/>
-        </w:rPr>
-        <w:t>í</w:t>
-      </w:r>
-      <w:r>
-        <w:rPr>
-          <w:lang w:val="es-ES"/>
-        </w:rPr>
-        <w:t xml:space="preserve">an nuevos </w:t>
-      </w:r>
-      <w:proofErr w:type="spellStart"/>
-      <w:r>
-        <w:rPr>
-          <w:lang w:val="es-ES"/>
-        </w:rPr>
-        <w:t>prompts</w:t>
-      </w:r>
-      <w:proofErr w:type="spellEnd"/>
-      <w:r>
-        <w:rPr>
-          <w:lang w:val="es-ES"/>
-        </w:rPr>
-        <w:t xml:space="preserve"> para refinar, extender o corregir lo que la IA produjo. Esto se asemeja a un di</w:t>
-      </w:r>
-      <w:r>
-        <w:rPr>
-          <w:rFonts w:hint="cs"/>
-          <w:lang w:val="es-ES"/>
-        </w:rPr>
-        <w:t>á</w:t>
-      </w:r>
-      <w:r>
-        <w:rPr>
-          <w:lang w:val="es-ES"/>
-        </w:rPr>
-        <w:t xml:space="preserve">logo entre humano y asistente: </w:t>
-      </w:r>
-      <w:r>
-        <w:rPr>
-          <w:rFonts w:hint="cs"/>
-          <w:lang w:val="es-ES"/>
-        </w:rPr>
-        <w:t>“</w:t>
-      </w:r>
-      <w:proofErr w:type="spellStart"/>
-      <w:r>
-        <w:rPr>
-          <w:lang w:val="es-ES"/>
-        </w:rPr>
-        <w:t>Agreg</w:t>
-      </w:r>
-      <w:r>
-        <w:rPr>
-          <w:rFonts w:hint="cs"/>
-          <w:lang w:val="es-ES"/>
-        </w:rPr>
-        <w:t>á</w:t>
-      </w:r>
-      <w:proofErr w:type="spellEnd"/>
-      <w:r>
-        <w:rPr>
-          <w:lang w:val="es-ES"/>
-        </w:rPr>
-        <w:t xml:space="preserve"> validaci</w:t>
-      </w:r>
-      <w:r>
-        <w:rPr>
-          <w:rFonts w:hint="cs"/>
-          <w:lang w:val="es-ES"/>
-        </w:rPr>
-        <w:t>ó</w:t>
-      </w:r>
-      <w:r>
-        <w:rPr>
-          <w:lang w:val="es-ES"/>
-        </w:rPr>
-        <w:t>n para que el campo de email no quede vac</w:t>
-      </w:r>
-      <w:r>
-        <w:rPr>
-          <w:rFonts w:hint="cs"/>
-          <w:lang w:val="es-ES"/>
-        </w:rPr>
-        <w:t>í</w:t>
-      </w:r>
-      <w:r>
-        <w:rPr>
-          <w:lang w:val="es-ES"/>
-        </w:rPr>
-        <w:t>o</w:t>
-      </w:r>
-      <w:r>
-        <w:rPr>
-          <w:rFonts w:hint="cs"/>
-          <w:lang w:val="es-ES"/>
-        </w:rPr>
-        <w:t>”</w:t>
-      </w:r>
-      <w:r>
-        <w:rPr>
-          <w:lang w:val="es-ES"/>
-        </w:rPr>
-        <w:t xml:space="preserve">, </w:t>
-      </w:r>
-      <w:r>
-        <w:rPr>
-          <w:rFonts w:hint="cs"/>
-          <w:lang w:val="es-ES"/>
-        </w:rPr>
-        <w:t>“</w:t>
-      </w:r>
-      <w:proofErr w:type="spellStart"/>
-      <w:r>
-        <w:rPr>
-          <w:lang w:val="es-ES"/>
-        </w:rPr>
-        <w:t>Traduc</w:t>
-      </w:r>
-      <w:r>
-        <w:rPr>
-          <w:rFonts w:hint="cs"/>
-          <w:lang w:val="es-ES"/>
-        </w:rPr>
-        <w:t>í</w:t>
-      </w:r>
-      <w:proofErr w:type="spellEnd"/>
-      <w:r>
-        <w:rPr>
-          <w:lang w:val="es-ES"/>
-        </w:rPr>
-        <w:t xml:space="preserve"> todos los textos al espa</w:t>
-      </w:r>
-      <w:r>
-        <w:rPr>
-          <w:rFonts w:hint="cs"/>
-          <w:lang w:val="es-ES"/>
-        </w:rPr>
-        <w:t>ñ</w:t>
-      </w:r>
-      <w:r>
-        <w:rPr>
-          <w:lang w:val="es-ES"/>
-        </w:rPr>
-        <w:t>ol</w:t>
-      </w:r>
-      <w:r>
-        <w:rPr>
-          <w:rFonts w:hint="cs"/>
-          <w:lang w:val="es-ES"/>
-        </w:rPr>
-        <w:t>”</w:t>
-      </w:r>
-      <w:r>
-        <w:rPr>
-          <w:lang w:val="es-ES"/>
-        </w:rPr>
-        <w:t xml:space="preserve">, </w:t>
-      </w:r>
-      <w:r>
-        <w:rPr>
-          <w:rFonts w:hint="cs"/>
-          <w:lang w:val="es-ES"/>
-        </w:rPr>
-        <w:t>“</w:t>
-      </w:r>
-      <w:proofErr w:type="spellStart"/>
-      <w:r>
-        <w:rPr>
-          <w:lang w:val="es-ES"/>
-        </w:rPr>
-        <w:t>Mostrame</w:t>
-      </w:r>
-      <w:proofErr w:type="spellEnd"/>
-      <w:r>
-        <w:rPr>
-          <w:lang w:val="es-ES"/>
-        </w:rPr>
-        <w:t xml:space="preserve"> los datos en una tabla con paginaci</w:t>
-      </w:r>
-      <w:r>
-        <w:rPr>
-          <w:rFonts w:hint="cs"/>
-          <w:lang w:val="es-ES"/>
-        </w:rPr>
-        <w:t>ó</w:t>
-      </w:r>
-      <w:r>
-        <w:rPr>
-          <w:lang w:val="es-ES"/>
-        </w:rPr>
-        <w:t>n</w:t>
-      </w:r>
-      <w:r>
-        <w:rPr>
-          <w:rFonts w:hint="cs"/>
-          <w:lang w:val="es-ES"/>
-        </w:rPr>
-        <w:t>”</w:t>
-      </w:r>
-      <w:r>
-        <w:rPr>
-          <w:lang w:val="es-ES"/>
-        </w:rPr>
-        <w:t>, etc.</w:t>
-      </w:r>
-      <w:r>
-        <w:rPr>
-          <w:lang w:val="es-ES"/>
-        </w:rPr>
-        <w:t xml:space="preserve"> </w:t>
-      </w:r>
-      <w:r>
-        <w:rPr>
-          <w:lang w:val="es-ES"/>
-        </w:rPr>
-        <w:t>Tambi</w:t>
-      </w:r>
-      <w:r>
-        <w:rPr>
-          <w:rFonts w:hint="cs"/>
-          <w:lang w:val="es-ES"/>
-        </w:rPr>
-        <w:t>é</w:t>
-      </w:r>
-      <w:r>
-        <w:rPr>
-          <w:lang w:val="es-ES"/>
-        </w:rPr>
-        <w:t>n se recomienda dividir el pedido en pasos cuando el proyecto es complejo. En lugar de enviar un prompt muy extenso y general, es preferible avanzar por partes, como si se tratara de un proceso de dise</w:t>
-      </w:r>
-      <w:r>
-        <w:rPr>
-          <w:rFonts w:hint="cs"/>
-          <w:lang w:val="es-ES"/>
-        </w:rPr>
-        <w:t>ñ</w:t>
-      </w:r>
-      <w:r>
-        <w:rPr>
-          <w:lang w:val="es-ES"/>
-        </w:rPr>
-        <w:t>o incremental. Por ejemplo: primero el modelo de datos, luego la interfaz, despu</w:t>
-      </w:r>
-      <w:r>
-        <w:rPr>
-          <w:rFonts w:hint="cs"/>
-          <w:lang w:val="es-ES"/>
-        </w:rPr>
-        <w:t>é</w:t>
-      </w:r>
-      <w:r>
-        <w:rPr>
-          <w:lang w:val="es-ES"/>
-        </w:rPr>
-        <w:t>s las rutas, y as</w:t>
-      </w:r>
-      <w:r>
-        <w:rPr>
-          <w:rFonts w:hint="cs"/>
-          <w:lang w:val="es-ES"/>
-        </w:rPr>
-        <w:t>í</w:t>
-      </w:r>
-      <w:r>
-        <w:rPr>
-          <w:lang w:val="es-ES"/>
-        </w:rPr>
-        <w:t xml:space="preserve"> sucesivamente. Esto ayuda a mantener el control sobre el c</w:t>
-      </w:r>
-      <w:r>
-        <w:rPr>
-          <w:rFonts w:hint="cs"/>
-          <w:lang w:val="es-ES"/>
-        </w:rPr>
-        <w:t>ó</w:t>
-      </w:r>
-      <w:r>
-        <w:rPr>
-          <w:lang w:val="es-ES"/>
-        </w:rPr>
-        <w:t>digo generado y facilita la revisi</w:t>
-      </w:r>
-      <w:r>
-        <w:rPr>
-          <w:rFonts w:hint="cs"/>
-          <w:lang w:val="es-ES"/>
-        </w:rPr>
-        <w:t>ó</w:t>
-      </w:r>
-      <w:r>
-        <w:rPr>
-          <w:lang w:val="es-ES"/>
-        </w:rPr>
-        <w:t>n.</w:t>
-      </w:r>
-      <w:r>
-        <w:rPr>
-          <w:lang w:val="es-ES"/>
-        </w:rPr>
-        <w:t xml:space="preserve"> </w:t>
-      </w:r>
-      <w:r>
-        <w:rPr>
-          <w:lang w:val="es-ES"/>
-        </w:rPr>
-        <w:t>Otra buena pr</w:t>
-      </w:r>
-      <w:r>
-        <w:rPr>
-          <w:rFonts w:hint="cs"/>
-          <w:lang w:val="es-ES"/>
-        </w:rPr>
-        <w:t>á</w:t>
-      </w:r>
-      <w:r>
-        <w:rPr>
-          <w:lang w:val="es-ES"/>
-        </w:rPr>
-        <w:t xml:space="preserve">ctica es anticipar errores comunes o restricciones desde el comienzo. Incluir condiciones como </w:t>
-      </w:r>
-      <w:r>
-        <w:rPr>
-          <w:rFonts w:hint="cs"/>
-          <w:lang w:val="es-ES"/>
-        </w:rPr>
-        <w:t>“</w:t>
-      </w:r>
-      <w:proofErr w:type="spellStart"/>
-      <w:r>
-        <w:rPr>
-          <w:lang w:val="es-ES"/>
-        </w:rPr>
-        <w:t>Evit</w:t>
-      </w:r>
-      <w:r>
-        <w:rPr>
-          <w:rFonts w:hint="cs"/>
-          <w:lang w:val="es-ES"/>
-        </w:rPr>
-        <w:t>á</w:t>
-      </w:r>
-      <w:proofErr w:type="spellEnd"/>
-      <w:r>
-        <w:rPr>
-          <w:lang w:val="es-ES"/>
-        </w:rPr>
-        <w:t xml:space="preserve"> usar librer</w:t>
-      </w:r>
-      <w:r>
-        <w:rPr>
-          <w:rFonts w:hint="cs"/>
-          <w:lang w:val="es-ES"/>
-        </w:rPr>
-        <w:t>í</w:t>
-      </w:r>
-      <w:r>
-        <w:rPr>
-          <w:lang w:val="es-ES"/>
-        </w:rPr>
-        <w:t>as externas</w:t>
-      </w:r>
-      <w:r>
-        <w:rPr>
-          <w:rFonts w:hint="cs"/>
-          <w:lang w:val="es-ES"/>
-        </w:rPr>
-        <w:t>”</w:t>
-      </w:r>
-      <w:r>
-        <w:rPr>
-          <w:lang w:val="es-ES"/>
-        </w:rPr>
-        <w:t xml:space="preserve">, </w:t>
-      </w:r>
-      <w:r>
-        <w:rPr>
-          <w:rFonts w:hint="cs"/>
-          <w:lang w:val="es-ES"/>
-        </w:rPr>
-        <w:t>“</w:t>
-      </w:r>
-      <w:proofErr w:type="spellStart"/>
-      <w:r>
-        <w:rPr>
-          <w:lang w:val="es-ES"/>
-        </w:rPr>
-        <w:t>Us</w:t>
-      </w:r>
-      <w:r>
-        <w:rPr>
-          <w:rFonts w:hint="cs"/>
-          <w:lang w:val="es-ES"/>
-        </w:rPr>
-        <w:t>á</w:t>
-      </w:r>
-      <w:proofErr w:type="spellEnd"/>
-      <w:r>
-        <w:rPr>
-          <w:lang w:val="es-ES"/>
-        </w:rPr>
-        <w:t xml:space="preserve"> solo funciones nativas de </w:t>
-      </w:r>
-      <w:r>
-        <w:rPr>
-          <w:lang w:val="es-ES"/>
-        </w:rPr>
-        <w:lastRenderedPageBreak/>
-        <w:t>JavaScript</w:t>
+      <w:proofErr w:type="spellEnd"/>
+      <w:r>
+        <w:rPr>
+          <w:lang w:val="es-ES"/>
+        </w:rPr>
+        <w:t xml:space="preserve"> solo funciones nativas de JavaScript</w:t>
       </w:r>
       <w:r>
         <w:rPr>
@@ -3595,9 +3593,8 @@
           <w:u w:val="single"/>
           <w:lang w:val="es-ES"/>
         </w:rPr>
-        <w:t xml:space="preserve"> </w:t>
-      </w:r>
-      <w:proofErr w:type="spellStart"/>
+        <w:t xml:space="preserve"> B</w:t>
+      </w:r>
       <w:r>
         <w:rPr>
           <w:b/>
@@ -3605,9 +3602,17 @@
           <w:u w:val="single"/>
           <w:lang w:val="es-ES"/>
         </w:rPr>
-        <w:t>Basica</w:t>
-      </w:r>
-      <w:proofErr w:type="spellEnd"/>
+        <w:t>á</w:t>
+      </w:r>
+      <w:r>
+        <w:rPr>
+          <w:b/>
+          <w:bCs/>
+          <w:u w:val="single"/>
+          <w:lang w:val="es-ES"/>
+        </w:rPr>
+        <w:t>sica</w:t>
+      </w:r>
     </w:p>
     <w:p>
       <w:pPr>
@@ -4057,6 +4062,7 @@
         <w:rPr>
           <w:lang w:val="es-ES"/>
         </w:rPr>
+        <w:lastRenderedPageBreak/>
         <w:t>El dise</w:t>
       </w:r>
       <w:r>
@@ -4132,7 +4138,6 @@
         <w:rPr>
           <w:lang w:val="es-ES"/>
         </w:rPr>
-        <w:lastRenderedPageBreak/>
         <w:t>Escrib</w:t>
       </w:r>
       <w:r>
@@ -4972,6 +4977,7 @@
           <w:bCs/>
           <w:lang w:val="es-ES"/>
         </w:rPr>
+        <w:lastRenderedPageBreak/>
         <w:t>REQUISITOS ESPECIFICOS:</w:t>
       </w:r>
     </w:p>
@@ -5039,7 +5045,6 @@
         <w:rPr>
           <w:lang w:val="es-ES"/>
         </w:rPr>
-        <w:lastRenderedPageBreak/>
         <w:t xml:space="preserve">Utilizar el </w:t>
       </w:r>
       <w:proofErr w:type="spellStart"/>
@@ -5456,7 +5461,21 @@
         <w:rPr>
           <w:lang w:val="es-ES"/>
         </w:rPr>
-        <w:t xml:space="preserve">Usar en el ESP32: [FreeRTOS, </w:t>
+        <w:t>Usar en el ESP32: [</w:t>
+      </w:r>
+      <w:proofErr w:type="spellStart"/>
+      <w:r>
+        <w:rPr>
+          <w:lang w:val="es-ES"/>
+        </w:rPr>
+        <w:t>FreeRTOS</w:t>
+      </w:r>
+      <w:proofErr w:type="spellEnd"/>
+      <w:r>
+        <w:rPr>
+          <w:lang w:val="es-ES"/>
+        </w:rPr>
+        <w:t xml:space="preserve">, </w:t>
       </w:r>
       <w:proofErr w:type="spellStart"/>
       <w:r>
@@ -5500,26 +5519,12 @@
         </w:rPr>
         <w:t xml:space="preserve"> de </w:t>
       </w:r>
-      <w:proofErr w:type="spellStart"/>
-      <w:r>
-        <w:rPr>
-          <w:lang w:val="es-ES"/>
-        </w:rPr>
-        <w:t>maq</w:t>
-      </w:r>
-      <w:r>
-        <w:rPr>
-          <w:lang w:val="es-ES"/>
-        </w:rPr>
-        <w:t>u</w:t>
-      </w:r>
-      <w:r>
-        <w:rPr>
-          <w:lang w:val="es-ES"/>
-        </w:rPr>
-        <w:t>ina</w:t>
-      </w:r>
-      <w:proofErr w:type="spellEnd"/>
+      <w:r>
+        <w:rPr>
+          <w:lang w:val="es-ES"/>
+        </w:rPr>
+        <w:t>máquina</w:t>
+      </w:r>
       <w:r>
         <w:rPr>
           <w:lang w:val="es-ES"/>
@@ -5756,6 +5761,7 @@
         <w:rPr>
           <w:lang w:val="es-ES"/>
         </w:rPr>
+        <w:lastRenderedPageBreak/>
         <w:t>Análisis</w:t>
       </w:r>
       <w:r>
@@ -5802,7 +5808,6 @@
           <w:u w:val="single"/>
           <w:lang w:val="es-ES"/>
         </w:rPr>
-        <w:lastRenderedPageBreak/>
         <w:t>Herramientas web utilizadas.</w:t>
       </w:r>
     </w:p>
@@ -6152,13 +6157,13 @@
       <w:pPr>
         <w:jc w:val="both"/>
         <w:rPr>
-          <w:lang w:val="es-ES"/>
+          <w:lang w:val="en-US"/>
         </w:rPr>
       </w:pPr>
       <w:proofErr w:type="gramStart"/>
       <w:r>
         <w:rPr>
-          <w:lang w:val="es-ES"/>
+          <w:lang w:val="en-US"/>
         </w:rPr>
         <w:t>Enlace :</w:t>
       </w:r>
@@ -6171,21 +6176,14 @@
       </w:r>
       <w:r>
         <w:rPr>
-          <w:lang w:val="es-ES"/>
-        </w:rPr>
-        <w:instrText xml:space="preserve"> HYPERLINK "</w:instrText>
-      </w:r>
-      <w:r>
-        <w:rPr>
-          <w:lang w:val="es-ES"/>
-        </w:rPr>
-        <w:instrText>https://chatgpt.com/</w:instrText>
-      </w:r>
-      <w:r>
-        <w:rPr>
-          <w:lang w:val="es-ES"/>
-        </w:rPr>
-        <w:instrText xml:space="preserve">" </w:instrText>
+          <w:lang w:val="en-US"/>
+        </w:rPr>
+        <w:instrText xml:space="preserve"> HYPERLINK "https://chatgpt.com/" </w:instrText>
+      </w:r>
+      <w:r>
+        <w:rPr>
+          <w:lang w:val="es-ES"/>
+        </w:rPr>
       </w:r>
       <w:r>
         <w:rPr>
@@ -6196,7 +6194,7 @@
       <w:r>
         <w:rPr>
           <w:rStyle w:val="Hipervnculo"/>
-          <w:lang w:val="es-ES"/>
+          <w:lang w:val="en-US"/>
         </w:rPr>
         <w:t>https://chatgpt.com/</w:t>
       </w:r>
@@ -6212,12 +6210,12 @@
         <w:pStyle w:val="Ttulo1"/>
         <w:jc w:val="both"/>
         <w:rPr>
-          <w:lang w:val="es-ES"/>
-        </w:rPr>
-      </w:pPr>
-      <w:r>
-        <w:rPr>
-          <w:lang w:val="es-ES"/>
+          <w:lang w:val="en-US"/>
+        </w:rPr>
+      </w:pPr>
+      <w:r>
+        <w:rPr>
+          <w:lang w:val="en-US"/>
         </w:rPr>
         <w:t>Gemini:</w:t>
       </w:r>
@@ -6329,6 +6327,7 @@
         <w:rPr>
           <w:lang w:val="es-ES"/>
         </w:rPr>
+        <w:lastRenderedPageBreak/>
         <w:t>Esta herramienta tambi</w:t>
       </w:r>
       <w:r>
@@ -6449,12 +6448,12 @@
     <w:p>
       <w:pPr>
         <w:rPr>
-          <w:lang w:val="es-ES"/>
-        </w:rPr>
-      </w:pPr>
-      <w:r>
-        <w:rPr>
-          <w:lang w:val="es-ES"/>
+          <w:lang w:val="en-US"/>
+        </w:rPr>
+      </w:pPr>
+      <w:r>
+        <w:rPr>
+          <w:lang w:val="en-US"/>
         </w:rPr>
         <w:t xml:space="preserve">Enlace: </w:t>
       </w:r>
@@ -6462,7 +6461,7 @@
         <w:r>
           <w:rPr>
             <w:rStyle w:val="Hipervnculo"/>
-            <w:lang w:val="es-ES"/>
+            <w:lang w:val="en-US"/>
           </w:rPr>
           <w:t>https://gemini.google.com/app?hl=es</w:t>
         </w:r>
@@ -6481,7 +6480,6 @@
         <w:rPr>
           <w:lang w:val="es-ES"/>
         </w:rPr>
-        <w:lastRenderedPageBreak/>
         <w:t>Github</w:t>
       </w:r>
       <w:proofErr w:type="spellEnd"/>
@@ -7014,7 +7012,14 @@
         <w:rPr>
           <w:lang w:val="es-ES"/>
         </w:rPr>
-        <w:t xml:space="preserve">n, dejando todo listo para ser ejecutado en un smartphone. Los resultados obtenidos fueron satisfactorios para </w:t>
+        <w:t xml:space="preserve">n, dejando todo listo para ser ejecutado en un smartphone. Los resultados obtenidos </w:t>
+      </w:r>
+      <w:r>
+        <w:rPr>
+          <w:lang w:val="es-ES"/>
+        </w:rPr>
+        <w:lastRenderedPageBreak/>
+        <w:t xml:space="preserve">fueron satisfactorios para </w:t>
       </w:r>
       <w:proofErr w:type="spellStart"/>
       <w:r>
@@ -7110,6 +7115,7 @@
         <w:t xml:space="preserve">n como </w:t>
       </w:r>
       <w:proofErr w:type="spellStart"/>
+      <w:proofErr w:type="gramStart"/>
       <w:r>
         <w:rPr>
           <w:lang w:val="es-ES"/>
@@ -7117,6 +7123,7 @@
         <w:t>build.gradle</w:t>
       </w:r>
       <w:proofErr w:type="spellEnd"/>
+      <w:proofErr w:type="gramEnd"/>
       <w:r>
         <w:rPr>
           <w:lang w:val="es-ES"/>
@@ -7220,12 +7227,12 @@
       <w:pPr>
         <w:jc w:val="both"/>
         <w:rPr>
-          <w:lang w:val="es-ES"/>
-        </w:rPr>
-      </w:pPr>
-      <w:r>
-        <w:rPr>
-          <w:lang w:val="es-ES"/>
+          <w:lang w:val="en-US"/>
+        </w:rPr>
+      </w:pPr>
+      <w:r>
+        <w:rPr>
+          <w:lang w:val="en-US"/>
         </w:rPr>
         <w:t xml:space="preserve">Enlace: </w:t>
       </w:r>
@@ -7233,7 +7240,7 @@
         <w:r>
           <w:rPr>
             <w:rStyle w:val="Hipervnculo"/>
-            <w:lang w:val="es-ES"/>
+            <w:lang w:val="en-US"/>
           </w:rPr>
           <w:t>https://www.cursor.com/</w:t>
         </w:r>
@@ -7251,7 +7258,6 @@
         <w:rPr>
           <w:lang w:val="es-ES"/>
         </w:rPr>
-        <w:lastRenderedPageBreak/>
         <w:t>Windsurf:</w:t>
       </w:r>
     </w:p>
@@ -7537,7 +7543,7 @@
 </file>
 
 <file path=word/endnotes.xml><?xml version="1.0" encoding="utf-8"?>
-<w:endnotes xmlns:wpc="http://schemas.microsoft.com/office/word/2010/wordprocessingCanvas" xmlns:cx="http://schemas.microsoft.com/office/drawing/2014/chartex" xmlns:cx1="http://schemas.microsoft.com/office/drawing/2015/9/8/chartex" xmlns:cx2="http://schemas.microsoft.com/office/drawing/2015/10/21/chartex" xmlns:cx3="http://schemas.microsoft.com/office/drawing/2016/5/9/chartex" xmlns:cx4="http://schemas.microsoft.com/office/drawing/2016/5/10/chartex" xmlns:cx5="http://schemas.microsoft.com/office/drawing/2016/5/11/chartex" xmlns:cx6="http://schemas.microsoft.com/office/drawing/2016/5/12/chartex" xmlns:cx7="http://schemas.microsoft.com/office/drawing/2016/5/13/chartex" xmlns:cx8="http://schemas.microsoft.com/office/drawing/2016/5/14/chartex" xmlns:mc="http://schemas.openxmlformats.org/markup-compatibility/2006" xmlns:aink="http://schemas.microsoft.com/office/drawing/2016/ink" xmlns:am3d="http://schemas.microsoft.com/office/drawing/2017/model3d" xmlns:o="urn:schemas-microsoft-com:office:office" xmlns:r="http://schemas.openxmlformats.org/officeDocument/2006/relationships" xmlns:m="http://schemas.openxmlformats.org/officeDocument/2006/math" xmlns:v="urn:schemas-microsoft-com:vml" xmlns:wp14="http://schemas.microsoft.com/office/word/2010/wordprocessingDrawing" xmlns:wp="http://schemas.openxmlformats.org/drawingml/2006/wordprocessingDrawing" xmlns:w10="urn:schemas-microsoft-com:office:word" xmlns:w="http://schemas.openxmlformats.org/wordprocessingml/2006/main" xmlns:w14="http://schemas.microsoft.com/office/word/2010/wordml" xmlns:w15="http://schemas.microsoft.com/office/word/2012/wordml" xmlns:w16cex="http://schemas.microsoft.com/office/word/2018/wordml/cex" xmlns:w16cid="http://schemas.microsoft.com/office/word/2016/wordml/cid" xmlns:w16="http://schemas.microsoft.com/office/word/2018/wordml" xmlns:w16sdtdh="http://schemas.microsoft.com/office/word/2020/wordml/sdtdatahash" xmlns:w16se="http://schemas.microsoft.com/office/word/2015/wordml/symex" xmlns:wpg="http://schemas.microsoft.com/office/word/2010/wordprocessingGroup" xmlns:wpi="http://schemas.microsoft.com/office/word/2010/wordprocessingInk" xmlns:wne="http://schemas.microsoft.com/office/word/2006/wordml" xmlns:wps="http://schemas.microsoft.com/office/word/2010/wordprocessingShape" mc:Ignorable="w14 w15 w16se w16cid w16 w16cex w16sdtdh wp14">
+<w:endnotes xmlns:wpc="http://schemas.microsoft.com/office/word/2010/wordprocessingCanvas" xmlns:cx="http://schemas.microsoft.com/office/drawing/2014/chartex" xmlns:cx1="http://schemas.microsoft.com/office/drawing/2015/9/8/chartex" xmlns:cx2="http://schemas.microsoft.com/office/drawing/2015/10/21/chartex" xmlns:cx3="http://schemas.microsoft.com/office/drawing/2016/5/9/chartex" xmlns:cx4="http://schemas.microsoft.com/office/drawing/2016/5/10/chartex" xmlns:cx5="http://schemas.microsoft.com/office/drawing/2016/5/11/chartex" xmlns:cx6="http://schemas.microsoft.com/office/drawing/2016/5/12/chartex" xmlns:cx7="http://schemas.microsoft.com/office/drawing/2016/5/13/chartex" xmlns:cx8="http://schemas.microsoft.com/office/drawing/2016/5/14/chartex" xmlns:mc="http://schemas.openxmlformats.org/markup-compatibility/2006" xmlns:aink="http://schemas.microsoft.com/office/drawing/2016/ink" xmlns:am3d="http://schemas.microsoft.com/office/drawing/2017/model3d" xmlns:o="urn:schemas-microsoft-com:office:office" xmlns:oel="http://schemas.microsoft.com/office/2019/extlst" xmlns:r="http://schemas.openxmlformats.org/officeDocument/2006/relationships" xmlns:m="http://schemas.openxmlformats.org/officeDocument/2006/math" xmlns:v="urn:schemas-microsoft-com:vml" xmlns:wp14="http://schemas.microsoft.com/office/word/2010/wordprocessingDrawing" xmlns:wp="http://schemas.openxmlformats.org/drawingml/2006/wordprocessingDrawing" xmlns:w10="urn:schemas-microsoft-com:office:word" xmlns:w="http://schemas.openxmlformats.org/wordprocessingml/2006/main" xmlns:w14="http://schemas.microsoft.com/office/word/2010/wordml" xmlns:w15="http://schemas.microsoft.com/office/word/2012/wordml" xmlns:w16cex="http://schemas.microsoft.com/office/word/2018/wordml/cex" xmlns:w16cid="http://schemas.microsoft.com/office/word/2016/wordml/cid" xmlns:w16="http://schemas.microsoft.com/office/word/2018/wordml" xmlns:w16du="http://schemas.microsoft.com/office/word/2023/wordml/word16du" xmlns:w16sdtdh="http://schemas.microsoft.com/office/word/2020/wordml/sdtdatahash" xmlns:w16sdtfl="http://schemas.microsoft.com/office/word/2024/wordml/sdtformatlock" xmlns:w16se="http://schemas.microsoft.com/office/word/2015/wordml/symex" xmlns:wpg="http://schemas.microsoft.com/office/word/2010/wordprocessingGroup" xmlns:wpi="http://schemas.microsoft.com/office/word/2010/wordprocessingInk" xmlns:wne="http://schemas.microsoft.com/office/word/2006/wordml" xmlns:wps="http://schemas.microsoft.com/office/word/2010/wordprocessingShape" mc:Ignorable="w14 w15 w16se w16cid w16 w16cex w16sdtdh w16sdtfl w16du wp14">
   <w:endnote w:type="separator" w:id="-1">
     <w:p>
       <w:pPr>
@@ -7562,7 +7568,7 @@
 </file>
 
 <file path=word/footnotes.xml><?xml version="1.0" encoding="utf-8"?>
-<w:footnotes xmlns:wpc="http://schemas.microsoft.com/office/word/2010/wordprocessingCanvas" xmlns:cx="http://schemas.microsoft.com/office/drawing/2014/chartex" xmlns:cx1="http://schemas.microsoft.com/office/drawing/2015/9/8/chartex" xmlns:cx2="http://schemas.microsoft.com/office/drawing/2015/10/21/chartex" xmlns:cx3="http://schemas.microsoft.com/office/drawing/2016/5/9/chartex" xmlns:cx4="http://schemas.microsoft.com/office/drawing/2016/5/10/chartex" xmlns:cx5="http://schemas.microsoft.com/office/drawing/2016/5/11/chartex" xmlns:cx6="http://schemas.microsoft.com/office/drawing/2016/5/12/chartex" xmlns:cx7="http://schemas.microsoft.com/office/drawing/2016/5/13/chartex" xmlns:cx8="http://schemas.microsoft.com/office/drawing/2016/5/14/chartex" xmlns:mc="http://schemas.openxmlformats.org/markup-compatibility/2006" xmlns:aink="http://schemas.microsoft.com/office/drawing/2016/ink" xmlns:am3d="http://schemas.microsoft.com/office/drawing/2017/model3d" xmlns:o="urn:schemas-microsoft-com:office:office" xmlns:r="http://schemas.openxmlformats.org/officeDocument/2006/relationships" xmlns:m="http://schemas.openxmlformats.org/officeDocument/2006/math" xmlns:v="urn:schemas-microsoft-com:vml" xmlns:wp14="http://schemas.microsoft.com/office/word/2010/wordprocessingDrawing" xmlns:wp="http://schemas.openxmlformats.org/drawingml/2006/wordprocessingDrawing" xmlns:w10="urn:schemas-microsoft-com:office:word" xmlns:w="http://schemas.openxmlformats.org/wordprocessingml/2006/main" xmlns:w14="http://schemas.microsoft.com/office/word/2010/wordml" xmlns:w15="http://schemas.microsoft.com/office/word/2012/wordml" xmlns:w16cex="http://schemas.microsoft.com/office/word/2018/wordml/cex" xmlns:w16cid="http://schemas.microsoft.com/office/word/2016/wordml/cid" xmlns:w16="http://schemas.microsoft.com/office/word/2018/wordml" xmlns:w16sdtdh="http://schemas.microsoft.com/office/word/2020/wordml/sdtdatahash" xmlns:w16se="http://schemas.microsoft.com/office/word/2015/wordml/symex" xmlns:wpg="http://schemas.microsoft.com/office/word/2010/wordprocessingGroup" xmlns:wpi="http://schemas.microsoft.com/office/word/2010/wordprocessingInk" xmlns:wne="http://schemas.microsoft.com/office/word/2006/wordml" xmlns:wps="http://schemas.microsoft.com/office/word/2010/wordprocessingShape" mc:Ignorable="w14 w15 w16se w16cid w16 w16cex w16sdtdh wp14">
+<w:footnotes xmlns:wpc="http://schemas.microsoft.com/office/word/2010/wordprocessingCanvas" xmlns:cx="http://schemas.microsoft.com/office/drawing/2014/chartex" xmlns:cx1="http://schemas.microsoft.com/office/drawing/2015/9/8/chartex" xmlns:cx2="http://schemas.microsoft.com/office/drawing/2015/10/21/chartex" xmlns:cx3="http://schemas.microsoft.com/office/drawing/2016/5/9/chartex" xmlns:cx4="http://schemas.microsoft.com/office/drawing/2016/5/10/chartex" xmlns:cx5="http://schemas.microsoft.com/office/drawing/2016/5/11/chartex" xmlns:cx6="http://schemas.microsoft.com/office/drawing/2016/5/12/chartex" xmlns:cx7="http://schemas.microsoft.com/office/drawing/2016/5/13/chartex" xmlns:cx8="http://schemas.microsoft.com/office/drawing/2016/5/14/chartex" xmlns:mc="http://schemas.openxmlformats.org/markup-compatibility/2006" xmlns:aink="http://schemas.microsoft.com/office/drawing/2016/ink" xmlns:am3d="http://schemas.microsoft.com/office/drawing/2017/model3d" xmlns:o="urn:schemas-microsoft-com:office:office" xmlns:oel="http://schemas.microsoft.com/office/2019/extlst" xmlns:r="http://schemas.openxmlformats.org/officeDocument/2006/relationships" xmlns:m="http://schemas.openxmlformats.org/officeDocument/2006/math" xmlns:v="urn:schemas-microsoft-com:vml" xmlns:wp14="http://schemas.microsoft.com/office/word/2010/wordprocessingDrawing" xmlns:wp="http://schemas.openxmlformats.org/drawingml/2006/wordprocessingDrawing" xmlns:w10="urn:schemas-microsoft-com:office:word" xmlns:w="http://schemas.openxmlformats.org/wordprocessingml/2006/main" xmlns:w14="http://schemas.microsoft.com/office/word/2010/wordml" xmlns:w15="http://schemas.microsoft.com/office/word/2012/wordml" xmlns:w16cex="http://schemas.microsoft.com/office/word/2018/wordml/cex" xmlns:w16cid="http://schemas.microsoft.com/office/word/2016/wordml/cid" xmlns:w16="http://schemas.microsoft.com/office/word/2018/wordml" xmlns:w16du="http://schemas.microsoft.com/office/word/2023/wordml/word16du" xmlns:w16sdtdh="http://schemas.microsoft.com/office/word/2020/wordml/sdtdatahash" xmlns:w16sdtfl="http://schemas.microsoft.com/office/word/2024/wordml/sdtformatlock" xmlns:w16se="http://schemas.microsoft.com/office/word/2015/wordml/symex" xmlns:wpg="http://schemas.microsoft.com/office/word/2010/wordprocessingGroup" xmlns:wpi="http://schemas.microsoft.com/office/word/2010/wordprocessingInk" xmlns:wne="http://schemas.microsoft.com/office/word/2006/wordml" xmlns:wps="http://schemas.microsoft.com/office/word/2010/wordprocessingShape" mc:Ignorable="w14 w15 w16se w16cid w16 w16cex w16sdtdh w16sdtfl w16du wp14">
   <w:footnote w:type="separator" w:id="-1">
     <w:p>
       <w:pPr>
@@ -7587,7 +7593,7 @@
 </file>
 
 <file path=word/numbering.xml><?xml version="1.0" encoding="utf-8"?>
-<w:numbering xmlns:wpc="http://schemas.microsoft.com/office/word/2010/wordprocessingCanvas" xmlns:cx="http://schemas.microsoft.com/office/drawing/2014/chartex" xmlns:cx1="http://schemas.microsoft.com/office/drawing/2015/9/8/chartex" xmlns:cx2="http://schemas.microsoft.com/office/drawing/2015/10/21/chartex" xmlns:cx3="http://schemas.microsoft.com/office/drawing/2016/5/9/chartex" xmlns:cx4="http://schemas.microsoft.com/office/drawing/2016/5/10/chartex" xmlns:cx5="http://schemas.microsoft.com/office/drawing/2016/5/11/chartex" xmlns:cx6="http://schemas.microsoft.com/office/drawing/2016/5/12/chartex" xmlns:cx7="http://schemas.microsoft.com/office/drawing/2016/5/13/chartex" xmlns:cx8="http://schemas.microsoft.com/office/drawing/2016/5/14/chartex" xmlns:mc="http://schemas.openxmlformats.org/markup-compatibility/2006" xmlns:aink="http://schemas.microsoft.com/office/drawing/2016/ink" xmlns:am3d="http://schemas.microsoft.com/office/drawing/2017/model3d" xmlns:o="urn:schemas-microsoft-com:office:office" xmlns:r="http://schemas.openxmlformats.org/officeDocument/2006/relationships" xmlns:m="http://schemas.openxmlformats.org/officeDocument/2006/math" xmlns:v="urn:schemas-microsoft-com:vml" xmlns:wp14="http://schemas.microsoft.com/office/word/2010/wordprocessingDrawing" xmlns:wp="http://schemas.openxmlformats.org/drawingml/2006/wordprocessingDrawing" xmlns:w10="urn:schemas-microsoft-com:office:word" xmlns:w="http://schemas.openxmlformats.org/wordprocessingml/2006/main" xmlns:w14="http://schemas.microsoft.com/office/word/2010/wordml" xmlns:w15="http://schemas.microsoft.com/office/word/2012/wordml" xmlns:w16cex="http://schemas.microsoft.com/office/word/2018/wordml/cex" xmlns:w16cid="http://schemas.microsoft.com/office/word/2016/wordml/cid" xmlns:w16="http://schemas.microsoft.com/office/word/2018/wordml" xmlns:w16sdtdh="http://schemas.microsoft.com/office/word/2020/wordml/sdtdatahash" xmlns:w16se="http://schemas.microsoft.com/office/word/2015/wordml/symex" xmlns:wpg="http://schemas.microsoft.com/office/word/2010/wordprocessingGroup" xmlns:wpi="http://schemas.microsoft.com/office/word/2010/wordprocessingInk" xmlns:wne="http://schemas.microsoft.com/office/word/2006/wordml" xmlns:wps="http://schemas.microsoft.com/office/word/2010/wordprocessingShape" mc:Ignorable="w14 w15 w16se w16cid w16 w16cex w16sdtdh wp14">
+<w:numbering xmlns:wpc="http://schemas.microsoft.com/office/word/2010/wordprocessingCanvas" xmlns:cx="http://schemas.microsoft.com/office/drawing/2014/chartex" xmlns:cx1="http://schemas.microsoft.com/office/drawing/2015/9/8/chartex" xmlns:cx2="http://schemas.microsoft.com/office/drawing/2015/10/21/chartex" xmlns:cx3="http://schemas.microsoft.com/office/drawing/2016/5/9/chartex" xmlns:cx4="http://schemas.microsoft.com/office/drawing/2016/5/10/chartex" xmlns:cx5="http://schemas.microsoft.com/office/drawing/2016/5/11/chartex" xmlns:cx6="http://schemas.microsoft.com/office/drawing/2016/5/12/chartex" xmlns:cx7="http://schemas.microsoft.com/office/drawing/2016/5/13/chartex" xmlns:cx8="http://schemas.microsoft.com/office/drawing/2016/5/14/chartex" xmlns:mc="http://schemas.openxmlformats.org/markup-compatibility/2006" xmlns:aink="http://schemas.microsoft.com/office/drawing/2016/ink" xmlns:am3d="http://schemas.microsoft.com/office/drawing/2017/model3d" xmlns:o="urn:schemas-microsoft-com:office:office" xmlns:oel="http://schemas.microsoft.com/office/2019/extlst" xmlns:r="http://schemas.openxmlformats.org/officeDocument/2006/relationships" xmlns:m="http://schemas.openxmlformats.org/officeDocument/2006/math" xmlns:v="urn:schemas-microsoft-com:vml" xmlns:wp14="http://schemas.microsoft.com/office/word/2010/wordprocessingDrawing" xmlns:wp="http://schemas.openxmlformats.org/drawingml/2006/wordprocessingDrawing" xmlns:w10="urn:schemas-microsoft-com:office:word" xmlns:w="http://schemas.openxmlformats.org/wordprocessingml/2006/main" xmlns:w14="http://schemas.microsoft.com/office/word/2010/wordml" xmlns:w15="http://schemas.microsoft.com/office/word/2012/wordml" xmlns:w16cex="http://schemas.microsoft.com/office/word/2018/wordml/cex" xmlns:w16cid="http://schemas.microsoft.com/office/word/2016/wordml/cid" xmlns:w16="http://schemas.microsoft.com/office/word/2018/wordml" xmlns:w16du="http://schemas.microsoft.com/office/word/2023/wordml/word16du" xmlns:w16sdtdh="http://schemas.microsoft.com/office/word/2020/wordml/sdtdatahash" xmlns:w16sdtfl="http://schemas.microsoft.com/office/word/2024/wordml/sdtformatlock" xmlns:w16se="http://schemas.microsoft.com/office/word/2015/wordml/symex" xmlns:wpg="http://schemas.microsoft.com/office/word/2010/wordprocessingGroup" xmlns:wpi="http://schemas.microsoft.com/office/word/2010/wordprocessingInk" xmlns:wne="http://schemas.microsoft.com/office/word/2006/wordml" xmlns:wps="http://schemas.microsoft.com/office/word/2010/wordprocessingShape" mc:Ignorable="w14 w15 w16se w16cid w16 w16cex w16sdtdh w16sdtfl w16du wp14">
   <w:abstractNum w:abstractNumId="0" w15:restartNumberingAfterBreak="0">
     <w:nsid w:val="0EFC1260"/>
     <w:multiLevelType w:val="hybridMultilevel"/>
@@ -8718,41 +8724,41 @@
       </w:rPr>
     </w:lvl>
   </w:abstractNum>
-  <w:num w:numId="1">
+  <w:num w:numId="1" w16cid:durableId="1913269239">
     <w:abstractNumId w:val="3"/>
   </w:num>
-  <w:num w:numId="2">
+  <w:num w:numId="2" w16cid:durableId="1237667122">
     <w:abstractNumId w:val="7"/>
   </w:num>
-  <w:num w:numId="3">
+  <w:num w:numId="3" w16cid:durableId="1696736712">
     <w:abstractNumId w:val="4"/>
   </w:num>
-  <w:num w:numId="4">
+  <w:num w:numId="4" w16cid:durableId="1189367242">
     <w:abstractNumId w:val="2"/>
   </w:num>
-  <w:num w:numId="5">
+  <w:num w:numId="5" w16cid:durableId="1823501842">
     <w:abstractNumId w:val="8"/>
   </w:num>
-  <w:num w:numId="6">
+  <w:num w:numId="6" w16cid:durableId="2053728888">
     <w:abstractNumId w:val="5"/>
   </w:num>
-  <w:num w:numId="7">
+  <w:num w:numId="7" w16cid:durableId="320087325">
     <w:abstractNumId w:val="9"/>
   </w:num>
-  <w:num w:numId="8">
+  <w:num w:numId="8" w16cid:durableId="1201938503">
     <w:abstractNumId w:val="6"/>
   </w:num>
-  <w:num w:numId="9">
+  <w:num w:numId="9" w16cid:durableId="604534757">
     <w:abstractNumId w:val="1"/>
   </w:num>
-  <w:num w:numId="10">
+  <w:num w:numId="10" w16cid:durableId="814184510">
     <w:abstractNumId w:val="0"/>
   </w:num>
 </w:numbering>
 </file>
 
 <file path=word/styles.xml><?xml version="1.0" encoding="utf-8"?>
-<w:styles xmlns:mc="http://schemas.openxmlformats.org/markup-compatibility/2006" xmlns:r="http://schemas.openxmlformats.org/officeDocument/2006/relationships" xmlns:w="http://schemas.openxmlformats.org/wordprocessingml/2006/main" xmlns:w14="http://schemas.microsoft.com/office/word/2010/wordml" xmlns:w15="http://schemas.microsoft.com/office/word/2012/wordml" xmlns:w16cex="http://schemas.microsoft.com/office/word/2018/wordml/cex" xmlns:w16cid="http://schemas.microsoft.com/office/word/2016/wordml/cid" xmlns:w16="http://schemas.microsoft.com/office/word/2018/wordml" xmlns:w16sdtdh="http://schemas.microsoft.com/office/word/2020/wordml/sdtdatahash" xmlns:w16se="http://schemas.microsoft.com/office/word/2015/wordml/symex" mc:Ignorable="w14 w15 w16se w16cid w16 w16cex w16sdtdh">
+<w:styles xmlns:mc="http://schemas.openxmlformats.org/markup-compatibility/2006" xmlns:r="http://schemas.openxmlformats.org/officeDocument/2006/relationships" xmlns:w="http://schemas.openxmlformats.org/wordprocessingml/2006/main" xmlns:w14="http://schemas.microsoft.com/office/word/2010/wordml" xmlns:w15="http://schemas.microsoft.com/office/word/2012/wordml" xmlns:w16cex="http://schemas.microsoft.com/office/word/2018/wordml/cex" xmlns:w16cid="http://schemas.microsoft.com/office/word/2016/wordml/cid" xmlns:w16="http://schemas.microsoft.com/office/word/2018/wordml" xmlns:w16du="http://schemas.microsoft.com/office/word/2023/wordml/word16du" xmlns:w16sdtdh="http://schemas.microsoft.com/office/word/2020/wordml/sdtdatahash" xmlns:w16sdtfl="http://schemas.microsoft.com/office/word/2024/wordml/sdtformatlock" xmlns:w16se="http://schemas.microsoft.com/office/word/2015/wordml/symex" mc:Ignorable="w14 w15 w16se w16cid w16 w16cex w16sdtdh w16sdtfl w16du">
   <w:docDefaults>
     <w:rPrDefault>
       <w:rPr>
@@ -9674,6 +9680,26 @@
 </file>
 
 <file path=customXml/item1.xml><?xml version="1.0" encoding="utf-8"?>
+<p:properties xmlns:p="http://schemas.microsoft.com/office/2006/metadata/properties" xmlns:xsi="http://www.w3.org/2001/XMLSchema-instance" xmlns:pc="http://schemas.microsoft.com/office/infopath/2007/PartnerControls">
+  <documentManagement>
+    <lcf76f155ced4ddcb4097134ff3c332f xmlns="dce2981e-adf9-4f2e-ad60-babb180026d7">
+      <Terms xmlns="http://schemas.microsoft.com/office/infopath/2007/PartnerControls"/>
+    </lcf76f155ced4ddcb4097134ff3c332f>
+    <TaxCatchAll xmlns="6c8b99e3-01bd-4839-8977-bce3d533171f" xsi:nil="true"/>
+  </documentManagement>
+</p:properties>
+</file>
+
+<file path=customXml/item2.xml><?xml version="1.0" encoding="utf-8"?>
+<?mso-contentType ?>
+<FormTemplates xmlns="http://schemas.microsoft.com/sharepoint/v3/contenttype/forms">
+  <Display>DocumentLibraryForm</Display>
+  <Edit>DocumentLibraryForm</Edit>
+  <New>DocumentLibraryForm</New>
+</FormTemplates>
+</file>
+
+<file path=customXml/item3.xml><?xml version="1.0" encoding="utf-8"?>
 <ct:contentTypeSchema xmlns:ct="http://schemas.microsoft.com/office/2006/metadata/contentType" xmlns:ma="http://schemas.microsoft.com/office/2006/metadata/properties/metaAttributes" ct:_="" ma:_="" ma:contentTypeName="Documento" ma:contentTypeID="0x010100AE13481FD3A2004AA890CFE06FFC42E9" ma:contentTypeVersion="11" ma:contentTypeDescription="Crear nuevo documento." ma:contentTypeScope="" ma:versionID="9d7f6f70b911408d401dfeea66d3d8a6">
   <xsd:schema xmlns:xsd="http://www.w3.org/2001/XMLSchema" xmlns:xs="http://www.w3.org/2001/XMLSchema" xmlns:p="http://schemas.microsoft.com/office/2006/metadata/properties" xmlns:ns2="dce2981e-adf9-4f2e-ad60-babb180026d7" xmlns:ns3="6c8b99e3-01bd-4839-8977-bce3d533171f" targetNamespace="http://schemas.microsoft.com/office/2006/metadata/properties" ma:root="true" ma:fieldsID="b0f64070c03cfc1d35efa7922c95fd11" ns2:_="" ns3:_="">
     <xsd:import namespace="dce2981e-adf9-4f2e-ad60-babb180026d7"/>
@@ -9866,27 +9892,26 @@
 </ct:contentTypeSchema>
 </file>
 
-<file path=customXml/item2.xml><?xml version="1.0" encoding="utf-8"?>
-<?mso-contentType ?>
-<FormTemplates xmlns="http://schemas.microsoft.com/sharepoint/v3/contenttype/forms">
-  <Display>DocumentLibraryForm</Display>
-  <Edit>DocumentLibraryForm</Edit>
-  <New>DocumentLibraryForm</New>
-</FormTemplates>
+<file path=customXml/itemProps1.xml><?xml version="1.0" encoding="utf-8"?>
+<ds:datastoreItem xmlns:ds="http://schemas.openxmlformats.org/officeDocument/2006/customXml" ds:itemID="{FB25558B-3140-40A4-A3AB-F3B9EE7690F2}">
+  <ds:schemaRefs>
+    <ds:schemaRef ds:uri="http://schemas.microsoft.com/office/2006/metadata/properties"/>
+    <ds:schemaRef ds:uri="http://schemas.microsoft.com/office/infopath/2007/PartnerControls"/>
+    <ds:schemaRef ds:uri="dce2981e-adf9-4f2e-ad60-babb180026d7"/>
+    <ds:schemaRef ds:uri="6c8b99e3-01bd-4839-8977-bce3d533171f"/>
+  </ds:schemaRefs>
+</ds:datastoreItem>
 </file>
 
-<file path=customXml/item3.xml><?xml version="1.0" encoding="utf-8"?>
-<p:properties xmlns:p="http://schemas.microsoft.com/office/2006/metadata/properties" xmlns:xsi="http://www.w3.org/2001/XMLSchema-instance" xmlns:pc="http://schemas.microsoft.com/office/infopath/2007/PartnerControls">
-  <documentManagement>
-    <lcf76f155ced4ddcb4097134ff3c332f xmlns="dce2981e-adf9-4f2e-ad60-babb180026d7">
-      <Terms xmlns="http://schemas.microsoft.com/office/infopath/2007/PartnerControls"/>
-    </lcf76f155ced4ddcb4097134ff3c332f>
-    <TaxCatchAll xmlns="6c8b99e3-01bd-4839-8977-bce3d533171f" xsi:nil="true"/>
-  </documentManagement>
-</p:properties>
+<file path=customXml/itemProps2.xml><?xml version="1.0" encoding="utf-8"?>
+<ds:datastoreItem xmlns:ds="http://schemas.openxmlformats.org/officeDocument/2006/customXml" ds:itemID="{AF6F55C7-1FDF-47F9-B10E-22CC70454D3D}">
+  <ds:schemaRefs>
+    <ds:schemaRef ds:uri="http://schemas.microsoft.com/sharepoint/v3/contenttype/forms"/>
+  </ds:schemaRefs>
+</ds:datastoreItem>
 </file>
 
-<file path=customXml/itemProps1.xml><?xml version="1.0" encoding="utf-8"?>
+<file path=customXml/itemProps3.xml><?xml version="1.0" encoding="utf-8"?>
 <ds:datastoreItem xmlns:ds="http://schemas.openxmlformats.org/officeDocument/2006/customXml" ds:itemID="{1FB4B013-E801-4EEF-95C7-BF6D822202F0}">
   <ds:schemaRefs>
     <ds:schemaRef ds:uri="http://schemas.microsoft.com/office/2006/metadata/contentType"/>
@@ -9903,23 +9928,4 @@
     <ds:schemaRef ds:uri="http://schemas.microsoft.com/internal/obd"/>
   </ds:schemaRefs>
 </ds:datastoreItem>
-</file>
-
-<file path=customXml/itemProps2.xml><?xml version="1.0" encoding="utf-8"?>
-<ds:datastoreItem xmlns:ds="http://schemas.openxmlformats.org/officeDocument/2006/customXml" ds:itemID="{AF6F55C7-1FDF-47F9-B10E-22CC70454D3D}">
-  <ds:schemaRefs>
-    <ds:schemaRef ds:uri="http://schemas.microsoft.com/sharepoint/v3/contenttype/forms"/>
-  </ds:schemaRefs>
-</ds:datastoreItem>
-</file>
-
-<file path=customXml/itemProps3.xml><?xml version="1.0" encoding="utf-8"?>
-<ds:datastoreItem xmlns:ds="http://schemas.openxmlformats.org/officeDocument/2006/customXml" ds:itemID="{FB25558B-3140-40A4-A3AB-F3B9EE7690F2}">
-  <ds:schemaRefs>
-    <ds:schemaRef ds:uri="http://schemas.microsoft.com/office/2006/metadata/properties"/>
-    <ds:schemaRef ds:uri="http://schemas.microsoft.com/office/infopath/2007/PartnerControls"/>
-    <ds:schemaRef ds:uri="dce2981e-adf9-4f2e-ad60-babb180026d7"/>
-    <ds:schemaRef ds:uri="6c8b99e3-01bd-4839-8977-bce3d533171f"/>
-  </ds:schemaRefs>
-</ds:datastoreItem>
 </file>
</xml_diff>